<commit_message>
modified scrum meeting 6
</commit_message>
<xml_diff>
--- a/Scrum_Meetings/SCRUM-MEETING-Template6.docx
+++ b/Scrum_Meetings/SCRUM-MEETING-Template6.docx
@@ -20,7 +20,13 @@
         <w:t> </w:t>
       </w:r>
       <w:r>
-        <w:t>SCRUM MEETING WEEK ()</w:t>
+        <w:t>SCRUM MEETING WEEK (</w:t>
+      </w:r>
+      <w:r>
+        <w:t>6</w:t>
+      </w:r>
+      <w:r>
+        <w:t>)</w:t>
       </w:r>
     </w:p>
     <w:p>
@@ -92,7 +98,7 @@
           <w:szCs w:val="34"/>
         </w:rPr>
         <w:drawing>
-          <wp:inline distT="0" distB="0" distL="0" distR="0" wp14:anchorId="79682000" wp14:editId="2AA0A4C6">
+          <wp:inline distT="0" distB="0" distL="0" distR="0" wp14:anchorId="4F0D4DE3" wp14:editId="4C71D355">
             <wp:extent cx="157163" cy="157163"/>
             <wp:effectExtent l="0" t="0" r="0" b="0"/>
             <wp:docPr id="1499542647" name="Picture 4" descr=":white_check_mark:"/>
@@ -297,13 +303,12 @@
                 <w:rFonts w:ascii="Times New Roman" w:eastAsia="Times New Roman" w:hAnsi="Times New Roman" w:cs="Times New Roman"/>
               </w:rPr>
             </w:pPr>
-          </w:p>
-          <w:p>
-            <w:pPr>
-              <w:rPr>
-                <w:rFonts w:ascii="Times New Roman" w:eastAsia="Times New Roman" w:hAnsi="Times New Roman" w:cs="Times New Roman"/>
-              </w:rPr>
-            </w:pPr>
+            <w:r>
+              <w:rPr>
+                <w:rFonts w:ascii="Times New Roman" w:eastAsia="Times New Roman" w:hAnsi="Times New Roman" w:cs="Times New Roman"/>
+              </w:rPr>
+              <w:t> - Listing functional requirement</w:t>
+            </w:r>
           </w:p>
           <w:p>
             <w:pPr>
@@ -345,6 +350,43 @@
               <w:t>​​</w:t>
             </w:r>
           </w:p>
+          <w:p>
+            <w:pPr>
+              <w:pStyle w:val="NormalWeb"/>
+              <w:spacing w:before="0" w:beforeAutospacing="0" w:after="0" w:afterAutospacing="0"/>
+            </w:pPr>
+            <w:r>
+              <w:rPr>
+                <w:color w:val="000000"/>
+              </w:rPr>
+              <w:t xml:space="preserve"> </w:t>
+            </w:r>
+            <w:r>
+              <w:rPr>
+                <w:color w:val="000000"/>
+              </w:rPr>
+              <w:t>- Creating and assigning issues</w:t>
+            </w:r>
+          </w:p>
+          <w:p>
+            <w:pPr>
+              <w:pStyle w:val="NormalWeb"/>
+              <w:spacing w:before="0" w:beforeAutospacing="0" w:after="0" w:afterAutospacing="0"/>
+            </w:pPr>
+            <w:r>
+              <w:rPr>
+                <w:color w:val="000000"/>
+              </w:rPr>
+              <w:t xml:space="preserve"> - Confirming tasks </w:t>
+            </w:r>
+          </w:p>
+          <w:p>
+            <w:pPr>
+              <w:rPr>
+                <w:rFonts w:ascii="Times New Roman" w:eastAsia="Times New Roman" w:hAnsi="Times New Roman" w:cs="Times New Roman"/>
+              </w:rPr>
+            </w:pPr>
+          </w:p>
         </w:tc>
         <w:tc>
           <w:tcPr>
@@ -361,7 +403,26 @@
               <w:rPr>
                 <w:rFonts w:ascii="Times New Roman" w:eastAsia="Times New Roman" w:hAnsi="Times New Roman" w:cs="Times New Roman"/>
               </w:rPr>
-              <w:t>​​</w:t>
+              <w:t xml:space="preserve"> </w:t>
+            </w:r>
+          </w:p>
+          <w:p>
+            <w:pPr>
+              <w:rPr>
+                <w:rFonts w:ascii="Times New Roman" w:eastAsia="Times New Roman" w:hAnsi="Times New Roman" w:cs="Times New Roman"/>
+              </w:rPr>
+            </w:pPr>
+            <w:r>
+              <w:rPr>
+                <w:rFonts w:ascii="Times New Roman" w:eastAsia="Times New Roman" w:hAnsi="Times New Roman" w:cs="Times New Roman"/>
+              </w:rPr>
+              <w:t xml:space="preserve"> </w:t>
+            </w:r>
+            <w:r>
+              <w:rPr>
+                <w:rFonts w:ascii="Times New Roman" w:eastAsia="Times New Roman" w:hAnsi="Times New Roman" w:cs="Times New Roman"/>
+              </w:rPr>
+              <w:t>- Notify the distributed issues</w:t>
             </w:r>
           </w:p>
         </w:tc>
@@ -436,7 +497,7 @@
           <w:szCs w:val="34"/>
         </w:rPr>
         <w:drawing>
-          <wp:inline distT="0" distB="0" distL="0" distR="0">
+          <wp:inline distT="0" distB="0" distL="0" distR="0" wp14:anchorId="45C543DD" wp14:editId="3BC942E9">
             <wp:extent cx="171450" cy="171450"/>
             <wp:effectExtent l="0" t="0" r="6350" b="6350"/>
             <wp:docPr id="922092399" name="Picture 3" descr=":busts_in_silhouette:"/>
@@ -509,7 +570,7 @@
     </w:p>
     <w:tbl>
       <w:tblPr>
-        <w:tblW w:w="7792" w:type="dxa"/>
+        <w:tblW w:w="8642" w:type="dxa"/>
         <w:tblBorders>
           <w:top w:val="single" w:sz="4" w:space="0" w:color="auto"/>
           <w:left w:val="single" w:sz="4" w:space="0" w:color="auto"/>
@@ -527,13 +588,13 @@
         <w:tblLook w:val="04A0" w:firstRow="1" w:lastRow="0" w:firstColumn="1" w:lastColumn="0" w:noHBand="0" w:noVBand="1"/>
       </w:tblPr>
       <w:tblGrid>
-        <w:gridCol w:w="4957"/>
-        <w:gridCol w:w="2835"/>
+        <w:gridCol w:w="3397"/>
+        <w:gridCol w:w="5245"/>
       </w:tblGrid>
       <w:tr>
         <w:tc>
           <w:tcPr>
-            <w:tcW w:w="4957" w:type="dxa"/>
+            <w:tcW w:w="3397" w:type="dxa"/>
             <w:shd w:val="clear" w:color="auto" w:fill="DEEBFF"/>
             <w:hideMark/>
           </w:tcPr>
@@ -566,7 +627,7 @@
         </w:tc>
         <w:tc>
           <w:tcPr>
-            <w:tcW w:w="2835" w:type="dxa"/>
+            <w:tcW w:w="5245" w:type="dxa"/>
             <w:shd w:val="clear" w:color="auto" w:fill="DEEBFF"/>
             <w:hideMark/>
           </w:tcPr>
@@ -604,7 +665,7 @@
         </w:trPr>
         <w:tc>
           <w:tcPr>
-            <w:tcW w:w="4957" w:type="dxa"/>
+            <w:tcW w:w="3397" w:type="dxa"/>
             <w:hideMark/>
           </w:tcPr>
           <w:p>
@@ -619,42 +680,98 @@
                 <w:rFonts w:ascii="Times New Roman" w:eastAsia="Times New Roman" w:hAnsi="Times New Roman" w:cs="Times New Roman"/>
                 <w:spacing w:val="-1"/>
               </w:rPr>
-              <w:t>​​</w:t>
-            </w:r>
-            <w:r>
-              <w:rPr>
-                <w:rFonts w:ascii="Times New Roman" w:eastAsia="Times New Roman" w:hAnsi="Times New Roman" w:cs="Times New Roman"/>
-                <w:spacing w:val="-1"/>
-              </w:rPr>
-              <w:t xml:space="preserve"> </w:t>
+              <w:t xml:space="preserve">​​ </w:t>
+            </w:r>
+            <w:r>
+              <w:rPr>
+                <w:rFonts w:ascii="Times New Roman" w:eastAsia="Times New Roman" w:hAnsi="Times New Roman" w:cs="Times New Roman"/>
+                <w:spacing w:val="-1"/>
+              </w:rPr>
+              <w:t>Taii Hirano</w:t>
             </w:r>
           </w:p>
         </w:tc>
         <w:tc>
           <w:tcPr>
-            <w:tcW w:w="2835" w:type="dxa"/>
+            <w:tcW w:w="5245" w:type="dxa"/>
             <w:hideMark/>
           </w:tcPr>
           <w:p>
             <w:pPr>
-              <w:rPr>
-                <w:rFonts w:ascii="Times New Roman" w:eastAsia="Times New Roman" w:hAnsi="Times New Roman" w:cs="Times New Roman"/>
-                <w:spacing w:val="-1"/>
-              </w:rPr>
-            </w:pPr>
-            <w:r>
-              <w:rPr>
-                <w:rFonts w:ascii="Times New Roman" w:eastAsia="Times New Roman" w:hAnsi="Times New Roman" w:cs="Times New Roman"/>
-                <w:spacing w:val="-1"/>
-              </w:rPr>
-              <w:t>​​</w:t>
-            </w:r>
-            <w:r>
-              <w:rPr>
-                <w:rFonts w:ascii="Times New Roman" w:eastAsia="Times New Roman" w:hAnsi="Times New Roman" w:cs="Times New Roman"/>
-                <w:spacing w:val="-1"/>
-              </w:rPr>
-              <w:t xml:space="preserve"> </w:t>
+              <w:pStyle w:val="NormalWeb"/>
+              <w:spacing w:before="0" w:beforeAutospacing="0" w:after="0" w:afterAutospacing="0"/>
+            </w:pPr>
+            <w:r>
+              <w:rPr>
+                <w:spacing w:val="-1"/>
+              </w:rPr>
+              <w:t xml:space="preserve">​​ </w:t>
+            </w:r>
+            <w:r>
+              <w:rPr>
+                <w:color w:val="000000"/>
+              </w:rPr>
+              <w:t>Team member</w:t>
+            </w:r>
+          </w:p>
+          <w:p>
+            <w:pPr>
+              <w:pStyle w:val="NormalWeb"/>
+              <w:numPr>
+                <w:ilvl w:val="0"/>
+                <w:numId w:val="7"/>
+              </w:numPr>
+              <w:spacing w:before="0" w:beforeAutospacing="0" w:after="0" w:afterAutospacing="0"/>
+              <w:textAlignment w:val="baseline"/>
+              <w:rPr>
+                <w:color w:val="000000"/>
+              </w:rPr>
+            </w:pPr>
+            <w:r>
+              <w:rPr>
+                <w:color w:val="000000"/>
+              </w:rPr>
+              <w:t>Put a graph on the dashboard (top 10 cities)</w:t>
+            </w:r>
+          </w:p>
+          <w:p>
+            <w:pPr>
+              <w:pStyle w:val="NormalWeb"/>
+              <w:numPr>
+                <w:ilvl w:val="0"/>
+                <w:numId w:val="7"/>
+              </w:numPr>
+              <w:spacing w:before="0" w:beforeAutospacing="0" w:after="0" w:afterAutospacing="0"/>
+              <w:textAlignment w:val="baseline"/>
+              <w:rPr>
+                <w:color w:val="000000"/>
+              </w:rPr>
+            </w:pPr>
+            <w:r>
+              <w:rPr>
+                <w:color w:val="000000"/>
+              </w:rPr>
+              <w:t>Process CSV file for database</w:t>
+            </w:r>
+          </w:p>
+          <w:p>
+            <w:pPr>
+              <w:pStyle w:val="NormalWeb"/>
+              <w:numPr>
+                <w:ilvl w:val="0"/>
+                <w:numId w:val="7"/>
+              </w:numPr>
+              <w:spacing w:before="0" w:beforeAutospacing="0" w:after="0" w:afterAutospacing="0"/>
+              <w:textAlignment w:val="baseline"/>
+              <w:rPr>
+                <w:color w:val="000000"/>
+              </w:rPr>
+            </w:pPr>
+            <w:r>
+              <w:rPr>
+                <w:color w:val="000000"/>
+              </w:rPr>
+              <w:t>Update the new account page</w:t>
             </w:r>
           </w:p>
         </w:tc>
@@ -665,7 +782,7 @@
         </w:trPr>
         <w:tc>
           <w:tcPr>
-            <w:tcW w:w="4957" w:type="dxa"/>
+            <w:tcW w:w="3397" w:type="dxa"/>
           </w:tcPr>
           <w:p>
             <w:pPr>
@@ -674,19 +791,112 @@
                 <w:spacing w:val="-1"/>
               </w:rPr>
             </w:pPr>
+            <w:r>
+              <w:rPr>
+                <w:rFonts w:ascii="Times New Roman" w:eastAsia="Times New Roman" w:hAnsi="Times New Roman" w:cs="Times New Roman"/>
+                <w:spacing w:val="-1"/>
+              </w:rPr>
+              <w:t xml:space="preserve"> Leo Kaiya</w:t>
+            </w:r>
           </w:p>
         </w:tc>
         <w:tc>
           <w:tcPr>
-            <w:tcW w:w="2835" w:type="dxa"/>
+            <w:tcW w:w="5245" w:type="dxa"/>
           </w:tcPr>
           <w:p>
             <w:pPr>
-              <w:rPr>
-                <w:rFonts w:ascii="Times New Roman" w:eastAsia="Times New Roman" w:hAnsi="Times New Roman" w:cs="Times New Roman"/>
-                <w:spacing w:val="-1"/>
-              </w:rPr>
-            </w:pPr>
+              <w:pStyle w:val="NormalWeb"/>
+              <w:spacing w:before="0" w:beforeAutospacing="0" w:after="0" w:afterAutospacing="0"/>
+            </w:pPr>
+            <w:r>
+              <w:rPr>
+                <w:spacing w:val="-1"/>
+              </w:rPr>
+              <w:t xml:space="preserve"> </w:t>
+            </w:r>
+            <w:r>
+              <w:rPr>
+                <w:color w:val="000000"/>
+              </w:rPr>
+              <w:t>Scrum Master</w:t>
+            </w:r>
+          </w:p>
+          <w:p>
+            <w:pPr>
+              <w:pStyle w:val="NormalWeb"/>
+              <w:numPr>
+                <w:ilvl w:val="0"/>
+                <w:numId w:val="8"/>
+              </w:numPr>
+              <w:spacing w:before="0" w:beforeAutospacing="0" w:after="0" w:afterAutospacing="0"/>
+              <w:textAlignment w:val="baseline"/>
+              <w:rPr>
+                <w:color w:val="000000"/>
+              </w:rPr>
+            </w:pPr>
+            <w:r>
+              <w:rPr>
+                <w:color w:val="000000"/>
+              </w:rPr>
+              <w:t xml:space="preserve">Create a sign-up backend </w:t>
+            </w:r>
+            <w:proofErr w:type="gramStart"/>
+            <w:r>
+              <w:rPr>
+                <w:color w:val="000000"/>
+              </w:rPr>
+              <w:t>connection</w:t>
+            </w:r>
+            <w:proofErr w:type="gramEnd"/>
+          </w:p>
+          <w:p>
+            <w:pPr>
+              <w:pStyle w:val="NormalWeb"/>
+              <w:numPr>
+                <w:ilvl w:val="0"/>
+                <w:numId w:val="8"/>
+              </w:numPr>
+              <w:spacing w:before="0" w:beforeAutospacing="0" w:after="0" w:afterAutospacing="0"/>
+              <w:textAlignment w:val="baseline"/>
+              <w:rPr>
+                <w:color w:val="000000"/>
+              </w:rPr>
+            </w:pPr>
+            <w:r>
+              <w:rPr>
+                <w:color w:val="000000"/>
+              </w:rPr>
+              <w:t xml:space="preserve">Create account settings backend </w:t>
+            </w:r>
+            <w:proofErr w:type="gramStart"/>
+            <w:r>
+              <w:rPr>
+                <w:color w:val="000000"/>
+              </w:rPr>
+              <w:t>connection</w:t>
+            </w:r>
+            <w:proofErr w:type="gramEnd"/>
+          </w:p>
+          <w:p>
+            <w:pPr>
+              <w:pStyle w:val="NormalWeb"/>
+              <w:numPr>
+                <w:ilvl w:val="0"/>
+                <w:numId w:val="8"/>
+              </w:numPr>
+              <w:spacing w:before="0" w:beforeAutospacing="0" w:after="0" w:afterAutospacing="0"/>
+              <w:textAlignment w:val="baseline"/>
+              <w:rPr>
+                <w:color w:val="000000"/>
+              </w:rPr>
+            </w:pPr>
+            <w:r>
+              <w:rPr>
+                <w:color w:val="000000"/>
+              </w:rPr>
+              <w:t>Upload CSV to database</w:t>
+            </w:r>
           </w:p>
         </w:tc>
       </w:tr>
@@ -696,7 +906,7 @@
         </w:trPr>
         <w:tc>
           <w:tcPr>
-            <w:tcW w:w="4957" w:type="dxa"/>
+            <w:tcW w:w="3397" w:type="dxa"/>
           </w:tcPr>
           <w:p>
             <w:pPr>
@@ -705,19 +915,121 @@
                 <w:spacing w:val="-1"/>
               </w:rPr>
             </w:pPr>
+            <w:r>
+              <w:rPr>
+                <w:rFonts w:ascii="Times New Roman" w:eastAsia="Times New Roman" w:hAnsi="Times New Roman" w:cs="Times New Roman"/>
+                <w:spacing w:val="-1"/>
+              </w:rPr>
+              <w:t xml:space="preserve"> Putri </w:t>
+            </w:r>
+            <w:proofErr w:type="spellStart"/>
+            <w:r>
+              <w:rPr>
+                <w:rFonts w:ascii="Times New Roman" w:eastAsia="Times New Roman" w:hAnsi="Times New Roman" w:cs="Times New Roman"/>
+                <w:spacing w:val="-1"/>
+              </w:rPr>
+              <w:t>Leksono</w:t>
+            </w:r>
+            <w:proofErr w:type="spellEnd"/>
           </w:p>
         </w:tc>
         <w:tc>
           <w:tcPr>
-            <w:tcW w:w="2835" w:type="dxa"/>
+            <w:tcW w:w="5245" w:type="dxa"/>
           </w:tcPr>
           <w:p>
             <w:pPr>
-              <w:rPr>
-                <w:rFonts w:ascii="Times New Roman" w:eastAsia="Times New Roman" w:hAnsi="Times New Roman" w:cs="Times New Roman"/>
-                <w:spacing w:val="-1"/>
-              </w:rPr>
-            </w:pPr>
+              <w:pStyle w:val="NormalWeb"/>
+              <w:spacing w:before="0" w:beforeAutospacing="0" w:after="0" w:afterAutospacing="0"/>
+            </w:pPr>
+            <w:r>
+              <w:rPr>
+                <w:spacing w:val="-1"/>
+              </w:rPr>
+              <w:t xml:space="preserve"> </w:t>
+            </w:r>
+            <w:r>
+              <w:rPr>
+                <w:color w:val="000000"/>
+              </w:rPr>
+              <w:t>Team member</w:t>
+            </w:r>
+          </w:p>
+          <w:p>
+            <w:pPr>
+              <w:pStyle w:val="NormalWeb"/>
+              <w:numPr>
+                <w:ilvl w:val="0"/>
+                <w:numId w:val="9"/>
+              </w:numPr>
+              <w:spacing w:before="0" w:beforeAutospacing="0" w:after="0" w:afterAutospacing="0"/>
+              <w:textAlignment w:val="baseline"/>
+              <w:rPr>
+                <w:color w:val="000000"/>
+              </w:rPr>
+            </w:pPr>
+            <w:r>
+              <w:rPr>
+                <w:color w:val="000000"/>
+              </w:rPr>
+              <w:t xml:space="preserve">Create a calendar on the index </w:t>
+            </w:r>
+            <w:proofErr w:type="gramStart"/>
+            <w:r>
+              <w:rPr>
+                <w:color w:val="000000"/>
+              </w:rPr>
+              <w:t>page</w:t>
+            </w:r>
+            <w:proofErr w:type="gramEnd"/>
+          </w:p>
+          <w:p>
+            <w:pPr>
+              <w:pStyle w:val="NormalWeb"/>
+              <w:numPr>
+                <w:ilvl w:val="0"/>
+                <w:numId w:val="9"/>
+              </w:numPr>
+              <w:spacing w:before="0" w:beforeAutospacing="0" w:after="0" w:afterAutospacing="0"/>
+              <w:textAlignment w:val="baseline"/>
+              <w:rPr>
+                <w:color w:val="000000"/>
+              </w:rPr>
+            </w:pPr>
+            <w:r>
+              <w:rPr>
+                <w:color w:val="000000"/>
+              </w:rPr>
+              <w:t xml:space="preserve">Finish the index page </w:t>
+            </w:r>
+            <w:proofErr w:type="gramStart"/>
+            <w:r>
+              <w:rPr>
+                <w:color w:val="000000"/>
+              </w:rPr>
+              <w:t>layout</w:t>
+            </w:r>
+            <w:proofErr w:type="gramEnd"/>
+          </w:p>
+          <w:p>
+            <w:pPr>
+              <w:pStyle w:val="NormalWeb"/>
+              <w:numPr>
+                <w:ilvl w:val="0"/>
+                <w:numId w:val="9"/>
+              </w:numPr>
+              <w:spacing w:before="0" w:beforeAutospacing="0" w:after="0" w:afterAutospacing="0"/>
+              <w:textAlignment w:val="baseline"/>
+              <w:rPr>
+                <w:color w:val="000000"/>
+              </w:rPr>
+            </w:pPr>
+            <w:r>
+              <w:rPr>
+                <w:color w:val="000000"/>
+              </w:rPr>
+              <w:t>Make a database for login verification</w:t>
+            </w:r>
           </w:p>
         </w:tc>
       </w:tr>
@@ -727,7 +1039,7 @@
         </w:trPr>
         <w:tc>
           <w:tcPr>
-            <w:tcW w:w="4957" w:type="dxa"/>
+            <w:tcW w:w="3397" w:type="dxa"/>
           </w:tcPr>
           <w:p>
             <w:pPr>
@@ -736,19 +1048,84 @@
                 <w:spacing w:val="-1"/>
               </w:rPr>
             </w:pPr>
+            <w:r>
+              <w:rPr>
+                <w:rFonts w:ascii="Times New Roman" w:eastAsia="Times New Roman" w:hAnsi="Times New Roman" w:cs="Times New Roman"/>
+                <w:spacing w:val="-1"/>
+              </w:rPr>
+              <w:t xml:space="preserve"> Karen Masuda</w:t>
+            </w:r>
           </w:p>
         </w:tc>
         <w:tc>
           <w:tcPr>
-            <w:tcW w:w="2835" w:type="dxa"/>
+            <w:tcW w:w="5245" w:type="dxa"/>
           </w:tcPr>
           <w:p>
             <w:pPr>
-              <w:rPr>
-                <w:rFonts w:ascii="Times New Roman" w:eastAsia="Times New Roman" w:hAnsi="Times New Roman" w:cs="Times New Roman"/>
-                <w:spacing w:val="-1"/>
-              </w:rPr>
-            </w:pPr>
+              <w:pStyle w:val="NormalWeb"/>
+              <w:spacing w:before="0" w:beforeAutospacing="0" w:after="0" w:afterAutospacing="0"/>
+            </w:pPr>
+            <w:r>
+              <w:rPr>
+                <w:spacing w:val="-1"/>
+              </w:rPr>
+              <w:t xml:space="preserve"> </w:t>
+            </w:r>
+            <w:r>
+              <w:rPr>
+                <w:color w:val="000000"/>
+              </w:rPr>
+              <w:t> Team member</w:t>
+            </w:r>
+          </w:p>
+          <w:p>
+            <w:pPr>
+              <w:pStyle w:val="NormalWeb"/>
+              <w:numPr>
+                <w:ilvl w:val="0"/>
+                <w:numId w:val="10"/>
+              </w:numPr>
+              <w:spacing w:before="0" w:beforeAutospacing="0" w:after="0" w:afterAutospacing="0"/>
+              <w:textAlignment w:val="baseline"/>
+              <w:rPr>
+                <w:color w:val="000000"/>
+              </w:rPr>
+            </w:pPr>
+            <w:r>
+              <w:rPr>
+                <w:color w:val="000000"/>
+              </w:rPr>
+              <w:t xml:space="preserve">Make scatterplot in </w:t>
+            </w:r>
+            <w:proofErr w:type="gramStart"/>
+            <w:r>
+              <w:rPr>
+                <w:color w:val="000000"/>
+              </w:rPr>
+              <w:t>chart.js</w:t>
+            </w:r>
+            <w:proofErr w:type="gramEnd"/>
+          </w:p>
+          <w:p>
+            <w:pPr>
+              <w:pStyle w:val="NormalWeb"/>
+              <w:numPr>
+                <w:ilvl w:val="0"/>
+                <w:numId w:val="10"/>
+              </w:numPr>
+              <w:spacing w:before="0" w:beforeAutospacing="0" w:after="0" w:afterAutospacing="0"/>
+              <w:textAlignment w:val="baseline"/>
+              <w:rPr>
+                <w:color w:val="000000"/>
+              </w:rPr>
+            </w:pPr>
+            <w:r>
+              <w:rPr>
+                <w:color w:val="000000"/>
+              </w:rPr>
+              <w:t>Make a pie chart in chart.js</w:t>
+            </w:r>
           </w:p>
         </w:tc>
       </w:tr>
@@ -758,7 +1135,7 @@
         </w:trPr>
         <w:tc>
           <w:tcPr>
-            <w:tcW w:w="4957" w:type="dxa"/>
+            <w:tcW w:w="3397" w:type="dxa"/>
           </w:tcPr>
           <w:p>
             <w:pPr>
@@ -767,26 +1144,100 @@
                 <w:spacing w:val="-1"/>
               </w:rPr>
             </w:pPr>
+            <w:r>
+              <w:rPr>
+                <w:rFonts w:ascii="Times New Roman" w:eastAsia="Times New Roman" w:hAnsi="Times New Roman" w:cs="Times New Roman"/>
+                <w:spacing w:val="-1"/>
+              </w:rPr>
+              <w:t xml:space="preserve"> Joy </w:t>
+            </w:r>
+            <w:proofErr w:type="spellStart"/>
+            <w:r>
+              <w:rPr>
+                <w:rFonts w:ascii="Times New Roman" w:eastAsia="Times New Roman" w:hAnsi="Times New Roman" w:cs="Times New Roman"/>
+                <w:spacing w:val="-1"/>
+              </w:rPr>
+              <w:t>Umejiego</w:t>
+            </w:r>
+            <w:proofErr w:type="spellEnd"/>
           </w:p>
         </w:tc>
         <w:tc>
           <w:tcPr>
-            <w:tcW w:w="2835" w:type="dxa"/>
+            <w:tcW w:w="5245" w:type="dxa"/>
           </w:tcPr>
           <w:p>
             <w:pPr>
-              <w:rPr>
-                <w:rFonts w:ascii="Times New Roman" w:eastAsia="Times New Roman" w:hAnsi="Times New Roman" w:cs="Times New Roman"/>
-                <w:spacing w:val="-1"/>
-              </w:rPr>
-            </w:pPr>
+              <w:pStyle w:val="NormalWeb"/>
+              <w:spacing w:before="0" w:beforeAutospacing="0" w:after="0" w:afterAutospacing="0"/>
+            </w:pPr>
+            <w:r>
+              <w:rPr>
+                <w:color w:val="000000"/>
+              </w:rPr>
+              <w:t xml:space="preserve"> </w:t>
+            </w:r>
+            <w:r>
+              <w:rPr>
+                <w:color w:val="000000"/>
+              </w:rPr>
+              <w:t>Team member</w:t>
+            </w:r>
+          </w:p>
+          <w:p>
+            <w:pPr>
+              <w:pStyle w:val="NormalWeb"/>
+              <w:numPr>
+                <w:ilvl w:val="0"/>
+                <w:numId w:val="11"/>
+              </w:numPr>
+              <w:spacing w:before="0" w:beforeAutospacing="0" w:after="0" w:afterAutospacing="0"/>
+              <w:textAlignment w:val="baseline"/>
+              <w:rPr>
+                <w:color w:val="000000"/>
+              </w:rPr>
+            </w:pPr>
+            <w:r>
+              <w:rPr>
+                <w:color w:val="000000"/>
+              </w:rPr>
+              <w:t xml:space="preserve">Create a Mean chart on the Analysis </w:t>
+            </w:r>
+            <w:proofErr w:type="gramStart"/>
+            <w:r>
+              <w:rPr>
+                <w:color w:val="000000"/>
+              </w:rPr>
+              <w:t>page</w:t>
+            </w:r>
+            <w:proofErr w:type="gramEnd"/>
+          </w:p>
+          <w:p>
+            <w:pPr>
+              <w:pStyle w:val="NormalWeb"/>
+              <w:numPr>
+                <w:ilvl w:val="0"/>
+                <w:numId w:val="11"/>
+              </w:numPr>
+              <w:spacing w:before="0" w:beforeAutospacing="0" w:after="0" w:afterAutospacing="0"/>
+              <w:textAlignment w:val="baseline"/>
+              <w:rPr>
+                <w:color w:val="000000"/>
+              </w:rPr>
+            </w:pPr>
+            <w:r>
+              <w:rPr>
+                <w:color w:val="000000"/>
+              </w:rPr>
+              <w:t>Create a time series on the Analysis page</w:t>
+            </w:r>
           </w:p>
         </w:tc>
       </w:tr>
       <w:tr>
         <w:tc>
           <w:tcPr>
-            <w:tcW w:w="4957" w:type="dxa"/>
+            <w:tcW w:w="3397" w:type="dxa"/>
             <w:hideMark/>
           </w:tcPr>
           <w:p>
@@ -800,7 +1251,7 @@
         </w:tc>
         <w:tc>
           <w:tcPr>
-            <w:tcW w:w="2835" w:type="dxa"/>
+            <w:tcW w:w="5245" w:type="dxa"/>
             <w:hideMark/>
           </w:tcPr>
           <w:p>
@@ -894,7 +1345,7 @@
           <w:szCs w:val="34"/>
         </w:rPr>
         <w:drawing>
-          <wp:inline distT="0" distB="0" distL="0" distR="0">
+          <wp:inline distT="0" distB="0" distL="0" distR="0" wp14:anchorId="3318C561" wp14:editId="5858E0D2">
             <wp:extent cx="185738" cy="185738"/>
             <wp:effectExtent l="0" t="0" r="5080" b="5080"/>
             <wp:docPr id="459473846" name="Picture 2" descr=":pencil2:"/>
@@ -1075,7 +1526,7 @@
                 <w:rFonts w:ascii="Times New Roman" w:eastAsia="Times New Roman" w:hAnsi="Times New Roman" w:cs="Times New Roman"/>
                 <w:spacing w:val="-1"/>
               </w:rPr>
-              <w:t>e.g., Bugs</w:t>
+              <w:t xml:space="preserve"> Milestone 3 completion</w:t>
             </w:r>
           </w:p>
         </w:tc>
@@ -1112,24 +1563,38 @@
           </w:tcPr>
           <w:p>
             <w:pPr>
-              <w:rPr>
-                <w:rFonts w:ascii="Times New Roman" w:eastAsia="Times New Roman" w:hAnsi="Times New Roman" w:cs="Times New Roman"/>
-                <w:spacing w:val="-1"/>
-              </w:rPr>
-            </w:pPr>
-            <w:r>
-              <w:rPr>
-                <w:rFonts w:ascii="Times New Roman" w:eastAsia="Times New Roman" w:hAnsi="Times New Roman" w:cs="Times New Roman"/>
+              <w:pStyle w:val="NormalWeb"/>
+              <w:spacing w:before="0" w:beforeAutospacing="0" w:after="0" w:afterAutospacing="0"/>
+            </w:pPr>
+            <w:r>
+              <w:rPr>
                 <w:spacing w:val="-1"/>
               </w:rPr>
               <w:t>​​</w:t>
             </w:r>
             <w:r>
               <w:rPr>
-                <w:rFonts w:ascii="Times New Roman" w:eastAsia="Times New Roman" w:hAnsi="Times New Roman" w:cs="Times New Roman"/>
                 <w:spacing w:val="-1"/>
               </w:rPr>
               <w:t xml:space="preserve"> </w:t>
+            </w:r>
+            <w:r>
+              <w:rPr>
+                <w:color w:val="000000"/>
+              </w:rPr>
+              <w:t>- Database model creation</w:t>
+            </w:r>
+          </w:p>
+          <w:p>
+            <w:pPr>
+              <w:pStyle w:val="NormalWeb"/>
+              <w:spacing w:before="0" w:beforeAutospacing="0" w:after="0" w:afterAutospacing="0"/>
+            </w:pPr>
+            <w:r>
+              <w:rPr>
+                <w:color w:val="000000"/>
+              </w:rPr>
+              <w:t> - Frontend development (draft)</w:t>
             </w:r>
           </w:p>
         </w:tc>
@@ -1169,11 +1634,33 @@
           </w:tcPr>
           <w:p>
             <w:pPr>
-              <w:rPr>
-                <w:rFonts w:ascii="Times New Roman" w:eastAsia="Times New Roman" w:hAnsi="Times New Roman" w:cs="Times New Roman"/>
-                <w:spacing w:val="-1"/>
-              </w:rPr>
-            </w:pPr>
+              <w:pStyle w:val="NormalWeb"/>
+              <w:spacing w:before="0" w:beforeAutospacing="0" w:after="0" w:afterAutospacing="0"/>
+            </w:pPr>
+            <w:r>
+              <w:rPr>
+                <w:spacing w:val="-1"/>
+              </w:rPr>
+              <w:t xml:space="preserve"> </w:t>
+            </w:r>
+            <w:r>
+              <w:rPr>
+                <w:color w:val="000000"/>
+              </w:rPr>
+              <w:t>- Connect pages to a database</w:t>
+            </w:r>
+          </w:p>
+          <w:p>
+            <w:pPr>
+              <w:pStyle w:val="NormalWeb"/>
+              <w:spacing w:before="0" w:beforeAutospacing="0" w:after="0" w:afterAutospacing="0"/>
+            </w:pPr>
+            <w:r>
+              <w:rPr>
+                <w:color w:val="000000"/>
+              </w:rPr>
+              <w:t> - Database implementation</w:t>
+            </w:r>
           </w:p>
         </w:tc>
       </w:tr>
@@ -1217,12 +1704,19 @@
                 <w:spacing w:val="-1"/>
               </w:rPr>
             </w:pPr>
+            <w:r>
+              <w:rPr>
+                <w:rFonts w:ascii="Times New Roman" w:eastAsia="Times New Roman" w:hAnsi="Times New Roman" w:cs="Times New Roman"/>
+                <w:spacing w:val="-1"/>
+              </w:rPr>
+              <w:t xml:space="preserve"> 100%</w:t>
+            </w:r>
           </w:p>
         </w:tc>
       </w:tr>
       <w:tr>
         <w:trPr>
-          <w:trHeight w:val="2235"/>
+          <w:trHeight w:val="1105"/>
         </w:trPr>
         <w:tc>
           <w:tcPr>
@@ -1244,6 +1738,7 @@
                 <w:bCs/>
                 <w:spacing w:val="-1"/>
               </w:rPr>
+              <w:lastRenderedPageBreak/>
               <w:t>Summary</w:t>
             </w:r>
           </w:p>
@@ -1274,6 +1769,13 @@
               </w:rPr>
               <w:t xml:space="preserve"> </w:t>
             </w:r>
+            <w:r>
+              <w:rPr>
+                <w:rFonts w:ascii="Times New Roman" w:eastAsia="Times New Roman" w:hAnsi="Times New Roman" w:cs="Times New Roman"/>
+                <w:spacing w:val="-1"/>
+              </w:rPr>
+              <w:t>We have completed front-end development.</w:t>
+            </w:r>
           </w:p>
         </w:tc>
       </w:tr>
@@ -1300,7 +1802,6 @@
           <w:sz w:val="27"/>
           <w:szCs w:val="27"/>
         </w:rPr>
-        <w:lastRenderedPageBreak/>
         <w:t>Details</w:t>
       </w:r>
       <w:r>
@@ -1390,6 +1891,13 @@
               </w:rPr>
               <w:t xml:space="preserve"> </w:t>
             </w:r>
+            <w:r>
+              <w:rPr>
+                <w:rFonts w:ascii="Times New Roman" w:eastAsia="Times New Roman" w:hAnsi="Times New Roman" w:cs="Times New Roman"/>
+                <w:spacing w:val="-1"/>
+              </w:rPr>
+              <w:t>Mar 13, 2024</w:t>
+            </w:r>
           </w:p>
         </w:tc>
       </w:tr>
@@ -1430,6 +1938,20 @@
                 <w:spacing w:val="-1"/>
               </w:rPr>
             </w:pPr>
+            <w:r>
+              <w:rPr>
+                <w:rFonts w:ascii="Times New Roman" w:eastAsia="Times New Roman" w:hAnsi="Times New Roman" w:cs="Times New Roman"/>
+                <w:spacing w:val="-1"/>
+              </w:rPr>
+              <w:t xml:space="preserve"> </w:t>
+            </w:r>
+            <w:r>
+              <w:rPr>
+                <w:rFonts w:ascii="Times New Roman" w:eastAsia="Times New Roman" w:hAnsi="Times New Roman" w:cs="Times New Roman"/>
+                <w:spacing w:val="-1"/>
+              </w:rPr>
+              <w:t>Mar 19, 2024</w:t>
+            </w:r>
           </w:p>
         </w:tc>
       </w:tr>
@@ -1484,6 +2006,13 @@
               </w:rPr>
               <w:t xml:space="preserve"> </w:t>
             </w:r>
+            <w:r>
+              <w:rPr>
+                <w:rFonts w:ascii="Times New Roman" w:eastAsia="Times New Roman" w:hAnsi="Times New Roman" w:cs="Times New Roman"/>
+                <w:spacing w:val="-1"/>
+              </w:rPr>
+              <w:t>Developing pages with Database</w:t>
+            </w:r>
           </w:p>
         </w:tc>
       </w:tr>
@@ -1524,6 +2053,13 @@
                 <w:spacing w:val="-1"/>
               </w:rPr>
             </w:pPr>
+            <w:r>
+              <w:rPr>
+                <w:rFonts w:ascii="Times New Roman" w:eastAsia="Times New Roman" w:hAnsi="Times New Roman" w:cs="Times New Roman"/>
+                <w:spacing w:val="-1"/>
+              </w:rPr>
+              <w:t xml:space="preserve"> 70%</w:t>
+            </w:r>
           </w:p>
         </w:tc>
       </w:tr>
@@ -1559,11 +2095,45 @@
           </w:tcPr>
           <w:p>
             <w:pPr>
-              <w:rPr>
-                <w:rFonts w:ascii="Times New Roman" w:eastAsia="Times New Roman" w:hAnsi="Times New Roman" w:cs="Times New Roman"/>
-                <w:spacing w:val="-1"/>
-              </w:rPr>
-            </w:pPr>
+              <w:pStyle w:val="NormalWeb"/>
+              <w:spacing w:before="0" w:beforeAutospacing="0" w:after="0" w:afterAutospacing="0"/>
+            </w:pPr>
+            <w:r>
+              <w:rPr>
+                <w:spacing w:val="-1"/>
+              </w:rPr>
+              <w:t xml:space="preserve"> </w:t>
+            </w:r>
+            <w:r>
+              <w:rPr>
+                <w:color w:val="000000"/>
+              </w:rPr>
+              <w:t>- Frontend development (index.html)</w:t>
+            </w:r>
+          </w:p>
+          <w:p>
+            <w:pPr>
+              <w:pStyle w:val="NormalWeb"/>
+              <w:spacing w:before="0" w:beforeAutospacing="0" w:after="0" w:afterAutospacing="0"/>
+            </w:pPr>
+            <w:r>
+              <w:rPr>
+                <w:color w:val="000000"/>
+              </w:rPr>
+              <w:t> - Dashboard development (graphs)</w:t>
+            </w:r>
+          </w:p>
+          <w:p>
+            <w:pPr>
+              <w:pStyle w:val="NormalWeb"/>
+              <w:spacing w:before="0" w:beforeAutospacing="0" w:after="0" w:afterAutospacing="0"/>
+            </w:pPr>
+            <w:r>
+              <w:rPr>
+                <w:color w:val="000000"/>
+              </w:rPr>
+              <w:t> - Database development</w:t>
+            </w:r>
           </w:p>
         </w:tc>
       </w:tr>
@@ -1599,86 +2169,97 @@
           </w:tcPr>
           <w:p>
             <w:pPr>
-              <w:rPr>
-                <w:rFonts w:ascii="Times New Roman" w:eastAsia="Times New Roman" w:hAnsi="Times New Roman" w:cs="Times New Roman"/>
-                <w:spacing w:val="-1"/>
-              </w:rPr>
-            </w:pPr>
-            <w:r>
-              <w:rPr>
-                <w:rFonts w:ascii="Times New Roman" w:eastAsia="Times New Roman" w:hAnsi="Times New Roman" w:cs="Times New Roman"/>
-                <w:spacing w:val="-1"/>
-              </w:rPr>
-              <w:t xml:space="preserve"> Member 1</w:t>
-            </w:r>
-          </w:p>
-          <w:p>
-            <w:pPr>
-              <w:rPr>
-                <w:rFonts w:ascii="Times New Roman" w:eastAsia="Times New Roman" w:hAnsi="Times New Roman" w:cs="Times New Roman"/>
-                <w:spacing w:val="-1"/>
-              </w:rPr>
-            </w:pPr>
-            <w:r>
-              <w:rPr>
-                <w:rFonts w:ascii="Times New Roman" w:eastAsia="Times New Roman" w:hAnsi="Times New Roman" w:cs="Times New Roman"/>
-                <w:spacing w:val="-1"/>
-              </w:rPr>
-              <w:t xml:space="preserve"> Member 2</w:t>
-            </w:r>
-          </w:p>
-          <w:p>
-            <w:pPr>
-              <w:rPr>
-                <w:rFonts w:ascii="Times New Roman" w:eastAsia="Times New Roman" w:hAnsi="Times New Roman" w:cs="Times New Roman"/>
-                <w:spacing w:val="-1"/>
-              </w:rPr>
-            </w:pPr>
-            <w:r>
-              <w:rPr>
-                <w:rFonts w:ascii="Times New Roman" w:eastAsia="Times New Roman" w:hAnsi="Times New Roman" w:cs="Times New Roman"/>
-                <w:spacing w:val="-1"/>
-              </w:rPr>
-              <w:t xml:space="preserve"> Member 3</w:t>
-            </w:r>
-          </w:p>
-          <w:p>
-            <w:pPr>
-              <w:rPr>
-                <w:rFonts w:ascii="Times New Roman" w:eastAsia="Times New Roman" w:hAnsi="Times New Roman" w:cs="Times New Roman"/>
-                <w:spacing w:val="-1"/>
-              </w:rPr>
-            </w:pPr>
-            <w:r>
-              <w:rPr>
-                <w:rFonts w:ascii="Times New Roman" w:eastAsia="Times New Roman" w:hAnsi="Times New Roman" w:cs="Times New Roman"/>
-                <w:spacing w:val="-1"/>
-              </w:rPr>
-              <w:t xml:space="preserve"> Member 4</w:t>
-            </w:r>
-          </w:p>
-          <w:p>
-            <w:pPr>
-              <w:rPr>
-                <w:rFonts w:ascii="Times New Roman" w:eastAsia="Times New Roman" w:hAnsi="Times New Roman" w:cs="Times New Roman"/>
-                <w:spacing w:val="-1"/>
-              </w:rPr>
-            </w:pPr>
-            <w:r>
-              <w:rPr>
-                <w:rFonts w:ascii="Times New Roman" w:eastAsia="Times New Roman" w:hAnsi="Times New Roman" w:cs="Times New Roman"/>
-                <w:spacing w:val="-1"/>
-              </w:rPr>
-              <w:t xml:space="preserve"> Member 5</w:t>
-            </w:r>
-          </w:p>
-          <w:p>
-            <w:pPr>
-              <w:rPr>
-                <w:rFonts w:ascii="Times New Roman" w:eastAsia="Times New Roman" w:hAnsi="Times New Roman" w:cs="Times New Roman"/>
-                <w:spacing w:val="-1"/>
-              </w:rPr>
-            </w:pPr>
+              <w:pStyle w:val="NormalWeb"/>
+              <w:spacing w:before="0" w:beforeAutospacing="0" w:after="0" w:afterAutospacing="0"/>
+            </w:pPr>
+            <w:r>
+              <w:rPr>
+                <w:spacing w:val="-1"/>
+              </w:rPr>
+              <w:t xml:space="preserve"> </w:t>
+            </w:r>
+            <w:r>
+              <w:rPr>
+                <w:color w:val="000000"/>
+              </w:rPr>
+              <w:t>Taii Hirano: 100% </w:t>
+            </w:r>
+          </w:p>
+          <w:p>
+            <w:pPr>
+              <w:pStyle w:val="NormalWeb"/>
+              <w:spacing w:before="0" w:beforeAutospacing="0" w:after="0" w:afterAutospacing="0"/>
+            </w:pPr>
+            <w:r>
+              <w:rPr>
+                <w:color w:val="000000"/>
+              </w:rPr>
+              <w:t> Leo Kaiya: 70%</w:t>
+            </w:r>
+          </w:p>
+          <w:p>
+            <w:pPr>
+              <w:pStyle w:val="NormalWeb"/>
+              <w:spacing w:before="0" w:beforeAutospacing="0" w:after="0" w:afterAutospacing="0"/>
+            </w:pPr>
+            <w:r>
+              <w:rPr>
+                <w:color w:val="000000"/>
+              </w:rPr>
+              <w:t xml:space="preserve"> Putri </w:t>
+            </w:r>
+            <w:proofErr w:type="spellStart"/>
+            <w:r>
+              <w:rPr>
+                <w:color w:val="000000"/>
+              </w:rPr>
+              <w:t>Leksono</w:t>
+            </w:r>
+            <w:proofErr w:type="spellEnd"/>
+            <w:r>
+              <w:rPr>
+                <w:color w:val="000000"/>
+              </w:rPr>
+              <w:t>: 60%</w:t>
+            </w:r>
+          </w:p>
+          <w:p>
+            <w:pPr>
+              <w:pStyle w:val="NormalWeb"/>
+              <w:spacing w:before="0" w:beforeAutospacing="0" w:after="0" w:afterAutospacing="0"/>
+            </w:pPr>
+            <w:r>
+              <w:rPr>
+                <w:color w:val="000000"/>
+              </w:rPr>
+              <w:t> Karen Masuda: 100%</w:t>
+            </w:r>
+          </w:p>
+          <w:p>
+            <w:pPr>
+              <w:pStyle w:val="NormalWeb"/>
+              <w:spacing w:before="0" w:beforeAutospacing="0" w:after="0" w:afterAutospacing="0"/>
+            </w:pPr>
+            <w:r>
+              <w:rPr>
+                <w:color w:val="000000"/>
+              </w:rPr>
+              <w:t xml:space="preserve"> Joy </w:t>
+            </w:r>
+            <w:proofErr w:type="spellStart"/>
+            <w:r>
+              <w:rPr>
+                <w:color w:val="000000"/>
+              </w:rPr>
+              <w:t>Umejiego</w:t>
+            </w:r>
+            <w:proofErr w:type="spellEnd"/>
+            <w:r>
+              <w:rPr>
+                <w:color w:val="000000"/>
+              </w:rPr>
+              <w:t>: 100%</w:t>
+            </w:r>
           </w:p>
         </w:tc>
       </w:tr>
@@ -1724,10 +2305,47 @@
           </w:tcPr>
           <w:p>
             <w:pPr>
-              <w:rPr>
-                <w:rFonts w:ascii="Times New Roman" w:eastAsia="Times New Roman" w:hAnsi="Times New Roman" w:cs="Times New Roman"/>
-                <w:spacing w:val="-1"/>
-              </w:rPr>
+              <w:pStyle w:val="NormalWeb"/>
+              <w:spacing w:before="0" w:beforeAutospacing="0" w:after="0" w:afterAutospacing="0"/>
+            </w:pPr>
+            <w:r>
+              <w:rPr>
+                <w:spacing w:val="-1"/>
+              </w:rPr>
+              <w:t xml:space="preserve"> </w:t>
+            </w:r>
+            <w:r>
+              <w:rPr>
+                <w:color w:val="000000"/>
+              </w:rPr>
+              <w:t>Leo: Apply for Co-op</w:t>
+            </w:r>
+          </w:p>
+          <w:p>
+            <w:pPr>
+              <w:pStyle w:val="NormalWeb"/>
+              <w:spacing w:before="0" w:beforeAutospacing="0" w:after="0" w:afterAutospacing="0"/>
+            </w:pPr>
+            <w:r>
+              <w:rPr>
+                <w:color w:val="000000"/>
+              </w:rPr>
+              <w:t xml:space="preserve"> Putri: Apply for Co-op, preparing for </w:t>
+            </w:r>
+            <w:proofErr w:type="gramStart"/>
+            <w:r>
+              <w:rPr>
+                <w:color w:val="000000"/>
+              </w:rPr>
+              <w:t>Ramadhan</w:t>
+            </w:r>
+            <w:proofErr w:type="gramEnd"/>
+          </w:p>
+          <w:p/>
+          <w:p>
+            <w:pPr>
+              <w:pStyle w:val="NormalWeb"/>
+              <w:spacing w:before="0" w:beforeAutospacing="0" w:after="0" w:afterAutospacing="0"/>
             </w:pPr>
           </w:p>
         </w:tc>
@@ -1774,11 +2392,15 @@
           </w:tcPr>
           <w:p>
             <w:pPr>
-              <w:rPr>
-                <w:rFonts w:ascii="Times New Roman" w:eastAsia="Times New Roman" w:hAnsi="Times New Roman" w:cs="Times New Roman"/>
-                <w:spacing w:val="-1"/>
-              </w:rPr>
-            </w:pPr>
+              <w:pStyle w:val="NormalWeb"/>
+              <w:spacing w:before="0" w:beforeAutospacing="0" w:after="0" w:afterAutospacing="0"/>
+            </w:pPr>
+            <w:r>
+              <w:rPr>
+                <w:spacing w:val="-1"/>
+              </w:rPr>
+              <w:t xml:space="preserve"> Do our best.</w:t>
+            </w:r>
           </w:p>
         </w:tc>
       </w:tr>
@@ -1853,7 +2475,7 @@
           <w:szCs w:val="34"/>
         </w:rPr>
         <w:drawing>
-          <wp:inline distT="0" distB="0" distL="0" distR="0">
+          <wp:inline distT="0" distB="0" distL="0" distR="0" wp14:anchorId="64B5B62C" wp14:editId="2A1AA6AE">
             <wp:extent cx="178594" cy="178594"/>
             <wp:effectExtent l="0" t="0" r="0" b="0"/>
             <wp:docPr id="306956271" name="Picture 1" descr=":books:"/>
@@ -1926,36 +2548,202 @@
     </w:p>
     <w:p>
       <w:pPr>
+        <w:pStyle w:val="NormalWeb"/>
         <w:numPr>
           <w:ilvl w:val="0"/>
           <w:numId w:val="5"/>
         </w:numPr>
-        <w:rPr>
-          <w:rFonts w:ascii="Times New Roman" w:eastAsia="Times New Roman" w:hAnsi="Times New Roman" w:cs="Times New Roman"/>
-          <w:spacing w:val="-1"/>
-        </w:rPr>
-      </w:pPr>
+        <w:spacing w:before="0" w:beforeAutospacing="0" w:after="0" w:afterAutospacing="0"/>
+        <w:textAlignment w:val="baseline"/>
+        <w:rPr>
+          <w:color w:val="000000"/>
+        </w:rPr>
+      </w:pPr>
+      <w:r>
+        <w:rPr>
+          <w:color w:val="000000"/>
+        </w:rPr>
+        <w:t xml:space="preserve">Dataset: </w:t>
+      </w:r>
+      <w:hyperlink r:id="rId11" w:history="1">
+        <w:r>
+          <w:rPr>
+            <w:rStyle w:val="Hyperlink"/>
+            <w:color w:val="1155CC"/>
+          </w:rPr>
+          <w:t>https://www.kaggle.com/datasets/alpacanonymous/us-pollution-20002021</w:t>
+        </w:r>
+      </w:hyperlink>
     </w:p>
     <w:p>
       <w:pPr>
+        <w:pStyle w:val="NormalWeb"/>
         <w:numPr>
           <w:ilvl w:val="0"/>
           <w:numId w:val="5"/>
         </w:numPr>
+        <w:spacing w:before="0" w:beforeAutospacing="0" w:after="0" w:afterAutospacing="0"/>
+        <w:textAlignment w:val="baseline"/>
+        <w:rPr>
+          <w:color w:val="000000"/>
+        </w:rPr>
+      </w:pPr>
+      <w:r>
+        <w:rPr>
+          <w:color w:val="000000"/>
+        </w:rPr>
+        <w:t xml:space="preserve">Use case diagram: </w:t>
+      </w:r>
+      <w:hyperlink r:id="rId12" w:history="1">
+        <w:r>
+          <w:rPr>
+            <w:rStyle w:val="Hyperlink"/>
+            <w:color w:val="1155CC"/>
+          </w:rPr>
+          <w:t>https://lucid.app/lucidchart/invitations/accept/inv_04a687d3-1334-4702-bc40-d94ee71bdb13</w:t>
+        </w:r>
+      </w:hyperlink>
+      <w:r>
+        <w:rPr>
+          <w:color w:val="000000"/>
+        </w:rPr>
+        <w:t>  </w:t>
+      </w:r>
+    </w:p>
+    <w:p>
+      <w:pPr>
+        <w:pStyle w:val="NormalWeb"/>
+        <w:numPr>
+          <w:ilvl w:val="0"/>
+          <w:numId w:val="5"/>
+        </w:numPr>
+        <w:spacing w:before="0" w:beforeAutospacing="0" w:after="0" w:afterAutospacing="0"/>
+        <w:textAlignment w:val="baseline"/>
+        <w:rPr>
+          <w:color w:val="000000"/>
+        </w:rPr>
+      </w:pPr>
+      <w:r>
+        <w:rPr>
+          <w:color w:val="000000"/>
+        </w:rPr>
+        <w:t xml:space="preserve">Pollution UML diagram: </w:t>
+      </w:r>
+      <w:hyperlink r:id="rId13" w:history="1">
+        <w:r>
+          <w:rPr>
+            <w:rStyle w:val="Hyperlink"/>
+            <w:color w:val="1155CC"/>
+          </w:rPr>
+          <w:t>https://lucid.app/lucidchart/invitations/accept/inv_711b81a2-ab4e-4124-8685-41dd0baf8bea</w:t>
+        </w:r>
+      </w:hyperlink>
+      <w:r>
+        <w:rPr>
+          <w:color w:val="000000"/>
+        </w:rPr>
+        <w:t> </w:t>
+      </w:r>
+    </w:p>
+    <w:p>
+      <w:pPr>
+        <w:pStyle w:val="NormalWeb"/>
+        <w:numPr>
+          <w:ilvl w:val="0"/>
+          <w:numId w:val="5"/>
+        </w:numPr>
+        <w:spacing w:before="0" w:beforeAutospacing="0" w:after="0" w:afterAutospacing="0"/>
+        <w:textAlignment w:val="baseline"/>
+        <w:rPr>
+          <w:color w:val="000000"/>
+        </w:rPr>
+      </w:pPr>
+      <w:r>
+        <w:rPr>
+          <w:color w:val="000000"/>
+        </w:rPr>
+        <w:t xml:space="preserve">Data flowchart: </w:t>
+      </w:r>
+      <w:hyperlink r:id="rId14" w:history="1">
+        <w:r>
+          <w:rPr>
+            <w:rStyle w:val="Hyperlink"/>
+            <w:color w:val="1155CC"/>
+          </w:rPr>
+          <w:t>https://lucid.app/lucidchart/invitations/accept/inv_8bbd4712-4295-4f75-aa81-8ea90bf8ae00</w:t>
+        </w:r>
+      </w:hyperlink>
+      <w:r>
+        <w:rPr>
+          <w:color w:val="000000"/>
+        </w:rPr>
+        <w:t> </w:t>
+      </w:r>
+    </w:p>
+    <w:p>
+      <w:pPr>
+        <w:pStyle w:val="NormalWeb"/>
+        <w:numPr>
+          <w:ilvl w:val="0"/>
+          <w:numId w:val="5"/>
+        </w:numPr>
+        <w:spacing w:before="0" w:beforeAutospacing="0" w:after="0" w:afterAutospacing="0"/>
+        <w:textAlignment w:val="baseline"/>
+        <w:rPr>
+          <w:color w:val="000000"/>
+        </w:rPr>
+      </w:pPr>
+      <w:r>
+        <w:rPr>
+          <w:color w:val="000000"/>
+        </w:rPr>
+        <w:t xml:space="preserve">Sequence diagram 1: </w:t>
+      </w:r>
+      <w:hyperlink r:id="rId15" w:history="1">
+        <w:r>
+          <w:rPr>
+            <w:rStyle w:val="Hyperlink"/>
+            <w:color w:val="1155CC"/>
+          </w:rPr>
+          <w:t>https://lucid.app/lucidchart/invitations/accept/inv_a4a554b9-671f-4951-a941-8f950955d0c0</w:t>
+        </w:r>
+      </w:hyperlink>
+      <w:r>
+        <w:rPr>
+          <w:color w:val="000000"/>
+        </w:rPr>
+        <w:t> </w:t>
+      </w:r>
+    </w:p>
+    <w:p>
+      <w:pPr>
+        <w:numPr>
+          <w:ilvl w:val="0"/>
+          <w:numId w:val="5"/>
+        </w:numPr>
         <w:rPr>
           <w:rFonts w:ascii="Times New Roman" w:eastAsia="Times New Roman" w:hAnsi="Times New Roman" w:cs="Times New Roman"/>
           <w:spacing w:val="-1"/>
         </w:rPr>
       </w:pPr>
+      <w:r>
+        <w:rPr>
+          <w:rFonts w:ascii="Times New Roman" w:hAnsi="Times New Roman" w:cs="Times New Roman"/>
+          <w:color w:val="000000"/>
+        </w:rPr>
+        <w:t xml:space="preserve">Sequence diagram 2: </w:t>
+      </w:r>
+      <w:hyperlink r:id="rId16" w:history="1">
+        <w:r>
+          <w:rPr>
+            <w:rStyle w:val="Hyperlink"/>
+            <w:rFonts w:ascii="Times New Roman" w:hAnsi="Times New Roman" w:cs="Times New Roman"/>
+            <w:color w:val="1155CC"/>
+          </w:rPr>
+          <w:t>https://lucid.app/lucidchart/invitations/accept/inv_92226d36-61ab-4ef1-b9ef-c2046addc978</w:t>
+        </w:r>
+      </w:hyperlink>
     </w:p>
-    <w:p>
-      <w:pPr>
-        <w:rPr>
-          <w:rFonts w:ascii="Times New Roman" w:eastAsia="Times New Roman" w:hAnsi="Times New Roman" w:cs="Times New Roman"/>
-        </w:rPr>
-      </w:pPr>
-    </w:p>
-    <w:p/>
     <w:sectPr>
       <w:pgSz w:w="12240" w:h="15840"/>
       <w:pgMar w:top="1440" w:right="1440" w:bottom="1440" w:left="1440" w:header="708" w:footer="708" w:gutter="0"/>
@@ -2007,6 +2795,155 @@
 <file path=word/numbering.xml><?xml version="1.0" encoding="utf-8"?>
 <w:numbering xmlns:wpc="http://schemas.microsoft.com/office/word/2010/wordprocessingCanvas" xmlns:cx="http://schemas.microsoft.com/office/drawing/2014/chartex" xmlns:cx1="http://schemas.microsoft.com/office/drawing/2015/9/8/chartex" xmlns:cx2="http://schemas.microsoft.com/office/drawing/2015/10/21/chartex" xmlns:cx3="http://schemas.microsoft.com/office/drawing/2016/5/9/chartex" xmlns:cx4="http://schemas.microsoft.com/office/drawing/2016/5/10/chartex" xmlns:cx5="http://schemas.microsoft.com/office/drawing/2016/5/11/chartex" xmlns:cx6="http://schemas.microsoft.com/office/drawing/2016/5/12/chartex" xmlns:cx7="http://schemas.microsoft.com/office/drawing/2016/5/13/chartex" xmlns:cx8="http://schemas.microsoft.com/office/drawing/2016/5/14/chartex" xmlns:mc="http://schemas.openxmlformats.org/markup-compatibility/2006" xmlns:aink="http://schemas.microsoft.com/office/drawing/2016/ink" xmlns:am3d="http://schemas.microsoft.com/office/drawing/2017/model3d" xmlns:o="urn:schemas-microsoft-com:office:office" xmlns:oel="http://schemas.microsoft.com/office/2019/extlst" xmlns:r="http://schemas.openxmlformats.org/officeDocument/2006/relationships" xmlns:m="http://schemas.openxmlformats.org/officeDocument/2006/math" xmlns:v="urn:schemas-microsoft-com:vml" xmlns:wp14="http://schemas.microsoft.com/office/word/2010/wordprocessingDrawing" xmlns:wp="http://schemas.openxmlformats.org/drawingml/2006/wordprocessingDrawing" xmlns:w10="urn:schemas-microsoft-com:office:word" xmlns:w="http://schemas.openxmlformats.org/wordprocessingml/2006/main" xmlns:w14="http://schemas.microsoft.com/office/word/2010/wordml" xmlns:w15="http://schemas.microsoft.com/office/word/2012/wordml" xmlns:w16cex="http://schemas.microsoft.com/office/word/2018/wordml/cex" xmlns:w16cid="http://schemas.microsoft.com/office/word/2016/wordml/cid" xmlns:w16="http://schemas.microsoft.com/office/word/2018/wordml" xmlns:w16sdtdh="http://schemas.microsoft.com/office/word/2020/wordml/sdtdatahash" xmlns:w16se="http://schemas.microsoft.com/office/word/2015/wordml/symex" xmlns:wpg="http://schemas.microsoft.com/office/word/2010/wordprocessingGroup" xmlns:wpi="http://schemas.microsoft.com/office/word/2010/wordprocessingInk" xmlns:wne="http://schemas.microsoft.com/office/word/2006/wordml" xmlns:wps="http://schemas.microsoft.com/office/word/2010/wordprocessingShape" mc:Ignorable="w14 w15 w16se w16cid w16 w16cex w16sdtdh wp14">
   <w:abstractNum w:abstractNumId="0" w15:restartNumberingAfterBreak="0">
+    <w:nsid w:val="00DD584D"/>
+    <w:multiLevelType w:val="multilevel"/>
+    <w:tmpl w:val="883AA690"/>
+    <w:lvl w:ilvl="0">
+      <w:start w:val="1"/>
+      <w:numFmt w:val="bullet"/>
+      <w:lvlText w:val=""/>
+      <w:lvlJc w:val="left"/>
+      <w:pPr>
+        <w:tabs>
+          <w:tab w:val="num" w:pos="720"/>
+        </w:tabs>
+        <w:ind w:left="720" w:hanging="360"/>
+      </w:pPr>
+      <w:rPr>
+        <w:rFonts w:ascii="Symbol" w:hAnsi="Symbol" w:hint="default"/>
+        <w:sz w:val="20"/>
+      </w:rPr>
+    </w:lvl>
+    <w:lvl w:ilvl="1" w:tentative="1">
+      <w:start w:val="1"/>
+      <w:numFmt w:val="bullet"/>
+      <w:lvlText w:val="o"/>
+      <w:lvlJc w:val="left"/>
+      <w:pPr>
+        <w:tabs>
+          <w:tab w:val="num" w:pos="1440"/>
+        </w:tabs>
+        <w:ind w:left="1440" w:hanging="360"/>
+      </w:pPr>
+      <w:rPr>
+        <w:rFonts w:ascii="Courier New" w:hAnsi="Courier New" w:hint="default"/>
+        <w:sz w:val="20"/>
+      </w:rPr>
+    </w:lvl>
+    <w:lvl w:ilvl="2" w:tentative="1">
+      <w:start w:val="1"/>
+      <w:numFmt w:val="bullet"/>
+      <w:lvlText w:val=""/>
+      <w:lvlJc w:val="left"/>
+      <w:pPr>
+        <w:tabs>
+          <w:tab w:val="num" w:pos="2160"/>
+        </w:tabs>
+        <w:ind w:left="2160" w:hanging="360"/>
+      </w:pPr>
+      <w:rPr>
+        <w:rFonts w:ascii="Wingdings" w:hAnsi="Wingdings" w:hint="default"/>
+        <w:sz w:val="20"/>
+      </w:rPr>
+    </w:lvl>
+    <w:lvl w:ilvl="3" w:tentative="1">
+      <w:start w:val="1"/>
+      <w:numFmt w:val="bullet"/>
+      <w:lvlText w:val=""/>
+      <w:lvlJc w:val="left"/>
+      <w:pPr>
+        <w:tabs>
+          <w:tab w:val="num" w:pos="2880"/>
+        </w:tabs>
+        <w:ind w:left="2880" w:hanging="360"/>
+      </w:pPr>
+      <w:rPr>
+        <w:rFonts w:ascii="Wingdings" w:hAnsi="Wingdings" w:hint="default"/>
+        <w:sz w:val="20"/>
+      </w:rPr>
+    </w:lvl>
+    <w:lvl w:ilvl="4" w:tentative="1">
+      <w:start w:val="1"/>
+      <w:numFmt w:val="bullet"/>
+      <w:lvlText w:val=""/>
+      <w:lvlJc w:val="left"/>
+      <w:pPr>
+        <w:tabs>
+          <w:tab w:val="num" w:pos="3600"/>
+        </w:tabs>
+        <w:ind w:left="3600" w:hanging="360"/>
+      </w:pPr>
+      <w:rPr>
+        <w:rFonts w:ascii="Wingdings" w:hAnsi="Wingdings" w:hint="default"/>
+        <w:sz w:val="20"/>
+      </w:rPr>
+    </w:lvl>
+    <w:lvl w:ilvl="5" w:tentative="1">
+      <w:start w:val="1"/>
+      <w:numFmt w:val="bullet"/>
+      <w:lvlText w:val=""/>
+      <w:lvlJc w:val="left"/>
+      <w:pPr>
+        <w:tabs>
+          <w:tab w:val="num" w:pos="4320"/>
+        </w:tabs>
+        <w:ind w:left="4320" w:hanging="360"/>
+      </w:pPr>
+      <w:rPr>
+        <w:rFonts w:ascii="Wingdings" w:hAnsi="Wingdings" w:hint="default"/>
+        <w:sz w:val="20"/>
+      </w:rPr>
+    </w:lvl>
+    <w:lvl w:ilvl="6" w:tentative="1">
+      <w:start w:val="1"/>
+      <w:numFmt w:val="bullet"/>
+      <w:lvlText w:val=""/>
+      <w:lvlJc w:val="left"/>
+      <w:pPr>
+        <w:tabs>
+          <w:tab w:val="num" w:pos="5040"/>
+        </w:tabs>
+        <w:ind w:left="5040" w:hanging="360"/>
+      </w:pPr>
+      <w:rPr>
+        <w:rFonts w:ascii="Wingdings" w:hAnsi="Wingdings" w:hint="default"/>
+        <w:sz w:val="20"/>
+      </w:rPr>
+    </w:lvl>
+    <w:lvl w:ilvl="7" w:tentative="1">
+      <w:start w:val="1"/>
+      <w:numFmt w:val="bullet"/>
+      <w:lvlText w:val=""/>
+      <w:lvlJc w:val="left"/>
+      <w:pPr>
+        <w:tabs>
+          <w:tab w:val="num" w:pos="5760"/>
+        </w:tabs>
+        <w:ind w:left="5760" w:hanging="360"/>
+      </w:pPr>
+      <w:rPr>
+        <w:rFonts w:ascii="Wingdings" w:hAnsi="Wingdings" w:hint="default"/>
+        <w:sz w:val="20"/>
+      </w:rPr>
+    </w:lvl>
+    <w:lvl w:ilvl="8" w:tentative="1">
+      <w:start w:val="1"/>
+      <w:numFmt w:val="bullet"/>
+      <w:lvlText w:val=""/>
+      <w:lvlJc w:val="left"/>
+      <w:pPr>
+        <w:tabs>
+          <w:tab w:val="num" w:pos="6480"/>
+        </w:tabs>
+        <w:ind w:left="6480" w:hanging="360"/>
+      </w:pPr>
+      <w:rPr>
+        <w:rFonts w:ascii="Wingdings" w:hAnsi="Wingdings" w:hint="default"/>
+        <w:sz w:val="20"/>
+      </w:rPr>
+    </w:lvl>
+  </w:abstractNum>
+  <w:abstractNum w:abstractNumId="1" w15:restartNumberingAfterBreak="0">
     <w:nsid w:val="02133EFE"/>
     <w:multiLevelType w:val="multilevel"/>
     <w:tmpl w:val="C3A28E9A"/>
@@ -2119,7 +3056,7 @@
       </w:pPr>
     </w:lvl>
   </w:abstractNum>
-  <w:abstractNum w:abstractNumId="1" w15:restartNumberingAfterBreak="0">
+  <w:abstractNum w:abstractNumId="2" w15:restartNumberingAfterBreak="0">
     <w:nsid w:val="14006A03"/>
     <w:multiLevelType w:val="multilevel"/>
     <w:tmpl w:val="8A74FA08"/>
@@ -2268,7 +3205,7 @@
       </w:rPr>
     </w:lvl>
   </w:abstractNum>
-  <w:abstractNum w:abstractNumId="2" w15:restartNumberingAfterBreak="0">
+  <w:abstractNum w:abstractNumId="3" w15:restartNumberingAfterBreak="0">
     <w:nsid w:val="18187F51"/>
     <w:multiLevelType w:val="multilevel"/>
     <w:tmpl w:val="4E92CA76"/>
@@ -2417,7 +3354,156 @@
       </w:rPr>
     </w:lvl>
   </w:abstractNum>
-  <w:abstractNum w:abstractNumId="3" w15:restartNumberingAfterBreak="0">
+  <w:abstractNum w:abstractNumId="4" w15:restartNumberingAfterBreak="0">
+    <w:nsid w:val="18867753"/>
+    <w:multiLevelType w:val="multilevel"/>
+    <w:tmpl w:val="01543C8E"/>
+    <w:lvl w:ilvl="0">
+      <w:start w:val="1"/>
+      <w:numFmt w:val="bullet"/>
+      <w:lvlText w:val=""/>
+      <w:lvlJc w:val="left"/>
+      <w:pPr>
+        <w:tabs>
+          <w:tab w:val="num" w:pos="720"/>
+        </w:tabs>
+        <w:ind w:left="720" w:hanging="360"/>
+      </w:pPr>
+      <w:rPr>
+        <w:rFonts w:ascii="Symbol" w:hAnsi="Symbol" w:hint="default"/>
+        <w:sz w:val="20"/>
+      </w:rPr>
+    </w:lvl>
+    <w:lvl w:ilvl="1" w:tentative="1">
+      <w:start w:val="1"/>
+      <w:numFmt w:val="bullet"/>
+      <w:lvlText w:val="o"/>
+      <w:lvlJc w:val="left"/>
+      <w:pPr>
+        <w:tabs>
+          <w:tab w:val="num" w:pos="1440"/>
+        </w:tabs>
+        <w:ind w:left="1440" w:hanging="360"/>
+      </w:pPr>
+      <w:rPr>
+        <w:rFonts w:ascii="Courier New" w:hAnsi="Courier New" w:hint="default"/>
+        <w:sz w:val="20"/>
+      </w:rPr>
+    </w:lvl>
+    <w:lvl w:ilvl="2" w:tentative="1">
+      <w:start w:val="1"/>
+      <w:numFmt w:val="bullet"/>
+      <w:lvlText w:val=""/>
+      <w:lvlJc w:val="left"/>
+      <w:pPr>
+        <w:tabs>
+          <w:tab w:val="num" w:pos="2160"/>
+        </w:tabs>
+        <w:ind w:left="2160" w:hanging="360"/>
+      </w:pPr>
+      <w:rPr>
+        <w:rFonts w:ascii="Wingdings" w:hAnsi="Wingdings" w:hint="default"/>
+        <w:sz w:val="20"/>
+      </w:rPr>
+    </w:lvl>
+    <w:lvl w:ilvl="3" w:tentative="1">
+      <w:start w:val="1"/>
+      <w:numFmt w:val="bullet"/>
+      <w:lvlText w:val=""/>
+      <w:lvlJc w:val="left"/>
+      <w:pPr>
+        <w:tabs>
+          <w:tab w:val="num" w:pos="2880"/>
+        </w:tabs>
+        <w:ind w:left="2880" w:hanging="360"/>
+      </w:pPr>
+      <w:rPr>
+        <w:rFonts w:ascii="Wingdings" w:hAnsi="Wingdings" w:hint="default"/>
+        <w:sz w:val="20"/>
+      </w:rPr>
+    </w:lvl>
+    <w:lvl w:ilvl="4" w:tentative="1">
+      <w:start w:val="1"/>
+      <w:numFmt w:val="bullet"/>
+      <w:lvlText w:val=""/>
+      <w:lvlJc w:val="left"/>
+      <w:pPr>
+        <w:tabs>
+          <w:tab w:val="num" w:pos="3600"/>
+        </w:tabs>
+        <w:ind w:left="3600" w:hanging="360"/>
+      </w:pPr>
+      <w:rPr>
+        <w:rFonts w:ascii="Wingdings" w:hAnsi="Wingdings" w:hint="default"/>
+        <w:sz w:val="20"/>
+      </w:rPr>
+    </w:lvl>
+    <w:lvl w:ilvl="5" w:tentative="1">
+      <w:start w:val="1"/>
+      <w:numFmt w:val="bullet"/>
+      <w:lvlText w:val=""/>
+      <w:lvlJc w:val="left"/>
+      <w:pPr>
+        <w:tabs>
+          <w:tab w:val="num" w:pos="4320"/>
+        </w:tabs>
+        <w:ind w:left="4320" w:hanging="360"/>
+      </w:pPr>
+      <w:rPr>
+        <w:rFonts w:ascii="Wingdings" w:hAnsi="Wingdings" w:hint="default"/>
+        <w:sz w:val="20"/>
+      </w:rPr>
+    </w:lvl>
+    <w:lvl w:ilvl="6" w:tentative="1">
+      <w:start w:val="1"/>
+      <w:numFmt w:val="bullet"/>
+      <w:lvlText w:val=""/>
+      <w:lvlJc w:val="left"/>
+      <w:pPr>
+        <w:tabs>
+          <w:tab w:val="num" w:pos="5040"/>
+        </w:tabs>
+        <w:ind w:left="5040" w:hanging="360"/>
+      </w:pPr>
+      <w:rPr>
+        <w:rFonts w:ascii="Wingdings" w:hAnsi="Wingdings" w:hint="default"/>
+        <w:sz w:val="20"/>
+      </w:rPr>
+    </w:lvl>
+    <w:lvl w:ilvl="7" w:tentative="1">
+      <w:start w:val="1"/>
+      <w:numFmt w:val="bullet"/>
+      <w:lvlText w:val=""/>
+      <w:lvlJc w:val="left"/>
+      <w:pPr>
+        <w:tabs>
+          <w:tab w:val="num" w:pos="5760"/>
+        </w:tabs>
+        <w:ind w:left="5760" w:hanging="360"/>
+      </w:pPr>
+      <w:rPr>
+        <w:rFonts w:ascii="Wingdings" w:hAnsi="Wingdings" w:hint="default"/>
+        <w:sz w:val="20"/>
+      </w:rPr>
+    </w:lvl>
+    <w:lvl w:ilvl="8" w:tentative="1">
+      <w:start w:val="1"/>
+      <w:numFmt w:val="bullet"/>
+      <w:lvlText w:val=""/>
+      <w:lvlJc w:val="left"/>
+      <w:pPr>
+        <w:tabs>
+          <w:tab w:val="num" w:pos="6480"/>
+        </w:tabs>
+        <w:ind w:left="6480" w:hanging="360"/>
+      </w:pPr>
+      <w:rPr>
+        <w:rFonts w:ascii="Wingdings" w:hAnsi="Wingdings" w:hint="default"/>
+        <w:sz w:val="20"/>
+      </w:rPr>
+    </w:lvl>
+  </w:abstractNum>
+  <w:abstractNum w:abstractNumId="5" w15:restartNumberingAfterBreak="0">
     <w:nsid w:val="19784B3A"/>
     <w:multiLevelType w:val="multilevel"/>
     <w:tmpl w:val="8786C098"/>
@@ -2530,7 +3616,7 @@
       </w:pPr>
     </w:lvl>
   </w:abstractNum>
-  <w:abstractNum w:abstractNumId="4" w15:restartNumberingAfterBreak="0">
+  <w:abstractNum w:abstractNumId="6" w15:restartNumberingAfterBreak="0">
     <w:nsid w:val="1DDD60C5"/>
     <w:multiLevelType w:val="multilevel"/>
     <w:tmpl w:val="7F044366"/>
@@ -2679,7 +3765,305 @@
       </w:rPr>
     </w:lvl>
   </w:abstractNum>
-  <w:abstractNum w:abstractNumId="5" w15:restartNumberingAfterBreak="0">
+  <w:abstractNum w:abstractNumId="7" w15:restartNumberingAfterBreak="0">
+    <w:nsid w:val="47654354"/>
+    <w:multiLevelType w:val="multilevel"/>
+    <w:tmpl w:val="5A04B128"/>
+    <w:lvl w:ilvl="0">
+      <w:start w:val="1"/>
+      <w:numFmt w:val="bullet"/>
+      <w:lvlText w:val=""/>
+      <w:lvlJc w:val="left"/>
+      <w:pPr>
+        <w:tabs>
+          <w:tab w:val="num" w:pos="720"/>
+        </w:tabs>
+        <w:ind w:left="720" w:hanging="360"/>
+      </w:pPr>
+      <w:rPr>
+        <w:rFonts w:ascii="Symbol" w:hAnsi="Symbol" w:hint="default"/>
+        <w:sz w:val="20"/>
+      </w:rPr>
+    </w:lvl>
+    <w:lvl w:ilvl="1" w:tentative="1">
+      <w:start w:val="1"/>
+      <w:numFmt w:val="bullet"/>
+      <w:lvlText w:val="o"/>
+      <w:lvlJc w:val="left"/>
+      <w:pPr>
+        <w:tabs>
+          <w:tab w:val="num" w:pos="1440"/>
+        </w:tabs>
+        <w:ind w:left="1440" w:hanging="360"/>
+      </w:pPr>
+      <w:rPr>
+        <w:rFonts w:ascii="Courier New" w:hAnsi="Courier New" w:hint="default"/>
+        <w:sz w:val="20"/>
+      </w:rPr>
+    </w:lvl>
+    <w:lvl w:ilvl="2" w:tentative="1">
+      <w:start w:val="1"/>
+      <w:numFmt w:val="bullet"/>
+      <w:lvlText w:val=""/>
+      <w:lvlJc w:val="left"/>
+      <w:pPr>
+        <w:tabs>
+          <w:tab w:val="num" w:pos="2160"/>
+        </w:tabs>
+        <w:ind w:left="2160" w:hanging="360"/>
+      </w:pPr>
+      <w:rPr>
+        <w:rFonts w:ascii="Wingdings" w:hAnsi="Wingdings" w:hint="default"/>
+        <w:sz w:val="20"/>
+      </w:rPr>
+    </w:lvl>
+    <w:lvl w:ilvl="3" w:tentative="1">
+      <w:start w:val="1"/>
+      <w:numFmt w:val="bullet"/>
+      <w:lvlText w:val=""/>
+      <w:lvlJc w:val="left"/>
+      <w:pPr>
+        <w:tabs>
+          <w:tab w:val="num" w:pos="2880"/>
+        </w:tabs>
+        <w:ind w:left="2880" w:hanging="360"/>
+      </w:pPr>
+      <w:rPr>
+        <w:rFonts w:ascii="Wingdings" w:hAnsi="Wingdings" w:hint="default"/>
+        <w:sz w:val="20"/>
+      </w:rPr>
+    </w:lvl>
+    <w:lvl w:ilvl="4" w:tentative="1">
+      <w:start w:val="1"/>
+      <w:numFmt w:val="bullet"/>
+      <w:lvlText w:val=""/>
+      <w:lvlJc w:val="left"/>
+      <w:pPr>
+        <w:tabs>
+          <w:tab w:val="num" w:pos="3600"/>
+        </w:tabs>
+        <w:ind w:left="3600" w:hanging="360"/>
+      </w:pPr>
+      <w:rPr>
+        <w:rFonts w:ascii="Wingdings" w:hAnsi="Wingdings" w:hint="default"/>
+        <w:sz w:val="20"/>
+      </w:rPr>
+    </w:lvl>
+    <w:lvl w:ilvl="5" w:tentative="1">
+      <w:start w:val="1"/>
+      <w:numFmt w:val="bullet"/>
+      <w:lvlText w:val=""/>
+      <w:lvlJc w:val="left"/>
+      <w:pPr>
+        <w:tabs>
+          <w:tab w:val="num" w:pos="4320"/>
+        </w:tabs>
+        <w:ind w:left="4320" w:hanging="360"/>
+      </w:pPr>
+      <w:rPr>
+        <w:rFonts w:ascii="Wingdings" w:hAnsi="Wingdings" w:hint="default"/>
+        <w:sz w:val="20"/>
+      </w:rPr>
+    </w:lvl>
+    <w:lvl w:ilvl="6" w:tentative="1">
+      <w:start w:val="1"/>
+      <w:numFmt w:val="bullet"/>
+      <w:lvlText w:val=""/>
+      <w:lvlJc w:val="left"/>
+      <w:pPr>
+        <w:tabs>
+          <w:tab w:val="num" w:pos="5040"/>
+        </w:tabs>
+        <w:ind w:left="5040" w:hanging="360"/>
+      </w:pPr>
+      <w:rPr>
+        <w:rFonts w:ascii="Wingdings" w:hAnsi="Wingdings" w:hint="default"/>
+        <w:sz w:val="20"/>
+      </w:rPr>
+    </w:lvl>
+    <w:lvl w:ilvl="7" w:tentative="1">
+      <w:start w:val="1"/>
+      <w:numFmt w:val="bullet"/>
+      <w:lvlText w:val=""/>
+      <w:lvlJc w:val="left"/>
+      <w:pPr>
+        <w:tabs>
+          <w:tab w:val="num" w:pos="5760"/>
+        </w:tabs>
+        <w:ind w:left="5760" w:hanging="360"/>
+      </w:pPr>
+      <w:rPr>
+        <w:rFonts w:ascii="Wingdings" w:hAnsi="Wingdings" w:hint="default"/>
+        <w:sz w:val="20"/>
+      </w:rPr>
+    </w:lvl>
+    <w:lvl w:ilvl="8" w:tentative="1">
+      <w:start w:val="1"/>
+      <w:numFmt w:val="bullet"/>
+      <w:lvlText w:val=""/>
+      <w:lvlJc w:val="left"/>
+      <w:pPr>
+        <w:tabs>
+          <w:tab w:val="num" w:pos="6480"/>
+        </w:tabs>
+        <w:ind w:left="6480" w:hanging="360"/>
+      </w:pPr>
+      <w:rPr>
+        <w:rFonts w:ascii="Wingdings" w:hAnsi="Wingdings" w:hint="default"/>
+        <w:sz w:val="20"/>
+      </w:rPr>
+    </w:lvl>
+  </w:abstractNum>
+  <w:abstractNum w:abstractNumId="8" w15:restartNumberingAfterBreak="0">
+    <w:nsid w:val="48F47470"/>
+    <w:multiLevelType w:val="multilevel"/>
+    <w:tmpl w:val="9B547786"/>
+    <w:lvl w:ilvl="0">
+      <w:start w:val="1"/>
+      <w:numFmt w:val="bullet"/>
+      <w:lvlText w:val=""/>
+      <w:lvlJc w:val="left"/>
+      <w:pPr>
+        <w:tabs>
+          <w:tab w:val="num" w:pos="720"/>
+        </w:tabs>
+        <w:ind w:left="720" w:hanging="360"/>
+      </w:pPr>
+      <w:rPr>
+        <w:rFonts w:ascii="Symbol" w:hAnsi="Symbol" w:hint="default"/>
+        <w:sz w:val="20"/>
+      </w:rPr>
+    </w:lvl>
+    <w:lvl w:ilvl="1" w:tentative="1">
+      <w:start w:val="1"/>
+      <w:numFmt w:val="bullet"/>
+      <w:lvlText w:val="o"/>
+      <w:lvlJc w:val="left"/>
+      <w:pPr>
+        <w:tabs>
+          <w:tab w:val="num" w:pos="1440"/>
+        </w:tabs>
+        <w:ind w:left="1440" w:hanging="360"/>
+      </w:pPr>
+      <w:rPr>
+        <w:rFonts w:ascii="Courier New" w:hAnsi="Courier New" w:hint="default"/>
+        <w:sz w:val="20"/>
+      </w:rPr>
+    </w:lvl>
+    <w:lvl w:ilvl="2" w:tentative="1">
+      <w:start w:val="1"/>
+      <w:numFmt w:val="bullet"/>
+      <w:lvlText w:val=""/>
+      <w:lvlJc w:val="left"/>
+      <w:pPr>
+        <w:tabs>
+          <w:tab w:val="num" w:pos="2160"/>
+        </w:tabs>
+        <w:ind w:left="2160" w:hanging="360"/>
+      </w:pPr>
+      <w:rPr>
+        <w:rFonts w:ascii="Wingdings" w:hAnsi="Wingdings" w:hint="default"/>
+        <w:sz w:val="20"/>
+      </w:rPr>
+    </w:lvl>
+    <w:lvl w:ilvl="3" w:tentative="1">
+      <w:start w:val="1"/>
+      <w:numFmt w:val="bullet"/>
+      <w:lvlText w:val=""/>
+      <w:lvlJc w:val="left"/>
+      <w:pPr>
+        <w:tabs>
+          <w:tab w:val="num" w:pos="2880"/>
+        </w:tabs>
+        <w:ind w:left="2880" w:hanging="360"/>
+      </w:pPr>
+      <w:rPr>
+        <w:rFonts w:ascii="Wingdings" w:hAnsi="Wingdings" w:hint="default"/>
+        <w:sz w:val="20"/>
+      </w:rPr>
+    </w:lvl>
+    <w:lvl w:ilvl="4" w:tentative="1">
+      <w:start w:val="1"/>
+      <w:numFmt w:val="bullet"/>
+      <w:lvlText w:val=""/>
+      <w:lvlJc w:val="left"/>
+      <w:pPr>
+        <w:tabs>
+          <w:tab w:val="num" w:pos="3600"/>
+        </w:tabs>
+        <w:ind w:left="3600" w:hanging="360"/>
+      </w:pPr>
+      <w:rPr>
+        <w:rFonts w:ascii="Wingdings" w:hAnsi="Wingdings" w:hint="default"/>
+        <w:sz w:val="20"/>
+      </w:rPr>
+    </w:lvl>
+    <w:lvl w:ilvl="5" w:tentative="1">
+      <w:start w:val="1"/>
+      <w:numFmt w:val="bullet"/>
+      <w:lvlText w:val=""/>
+      <w:lvlJc w:val="left"/>
+      <w:pPr>
+        <w:tabs>
+          <w:tab w:val="num" w:pos="4320"/>
+        </w:tabs>
+        <w:ind w:left="4320" w:hanging="360"/>
+      </w:pPr>
+      <w:rPr>
+        <w:rFonts w:ascii="Wingdings" w:hAnsi="Wingdings" w:hint="default"/>
+        <w:sz w:val="20"/>
+      </w:rPr>
+    </w:lvl>
+    <w:lvl w:ilvl="6" w:tentative="1">
+      <w:start w:val="1"/>
+      <w:numFmt w:val="bullet"/>
+      <w:lvlText w:val=""/>
+      <w:lvlJc w:val="left"/>
+      <w:pPr>
+        <w:tabs>
+          <w:tab w:val="num" w:pos="5040"/>
+        </w:tabs>
+        <w:ind w:left="5040" w:hanging="360"/>
+      </w:pPr>
+      <w:rPr>
+        <w:rFonts w:ascii="Wingdings" w:hAnsi="Wingdings" w:hint="default"/>
+        <w:sz w:val="20"/>
+      </w:rPr>
+    </w:lvl>
+    <w:lvl w:ilvl="7" w:tentative="1">
+      <w:start w:val="1"/>
+      <w:numFmt w:val="bullet"/>
+      <w:lvlText w:val=""/>
+      <w:lvlJc w:val="left"/>
+      <w:pPr>
+        <w:tabs>
+          <w:tab w:val="num" w:pos="5760"/>
+        </w:tabs>
+        <w:ind w:left="5760" w:hanging="360"/>
+      </w:pPr>
+      <w:rPr>
+        <w:rFonts w:ascii="Wingdings" w:hAnsi="Wingdings" w:hint="default"/>
+        <w:sz w:val="20"/>
+      </w:rPr>
+    </w:lvl>
+    <w:lvl w:ilvl="8" w:tentative="1">
+      <w:start w:val="1"/>
+      <w:numFmt w:val="bullet"/>
+      <w:lvlText w:val=""/>
+      <w:lvlJc w:val="left"/>
+      <w:pPr>
+        <w:tabs>
+          <w:tab w:val="num" w:pos="6480"/>
+        </w:tabs>
+        <w:ind w:left="6480" w:hanging="360"/>
+      </w:pPr>
+      <w:rPr>
+        <w:rFonts w:ascii="Wingdings" w:hAnsi="Wingdings" w:hint="default"/>
+        <w:sz w:val="20"/>
+      </w:rPr>
+    </w:lvl>
+  </w:abstractNum>
+  <w:abstractNum w:abstractNumId="9" w15:restartNumberingAfterBreak="0">
     <w:nsid w:val="640B5225"/>
     <w:multiLevelType w:val="multilevel"/>
     <w:tmpl w:val="57C47EC8"/>
@@ -2828,23 +4212,339 @@
       </w:rPr>
     </w:lvl>
   </w:abstractNum>
+  <w:abstractNum w:abstractNumId="10" w15:restartNumberingAfterBreak="0">
+    <w:nsid w:val="650B33AE"/>
+    <w:multiLevelType w:val="multilevel"/>
+    <w:tmpl w:val="C200FAA4"/>
+    <w:lvl w:ilvl="0">
+      <w:start w:val="1"/>
+      <w:numFmt w:val="bullet"/>
+      <w:lvlText w:val=""/>
+      <w:lvlJc w:val="left"/>
+      <w:pPr>
+        <w:tabs>
+          <w:tab w:val="num" w:pos="720"/>
+        </w:tabs>
+        <w:ind w:left="720" w:hanging="360"/>
+      </w:pPr>
+      <w:rPr>
+        <w:rFonts w:ascii="Symbol" w:hAnsi="Symbol" w:hint="default"/>
+        <w:sz w:val="20"/>
+      </w:rPr>
+    </w:lvl>
+    <w:lvl w:ilvl="1" w:tentative="1">
+      <w:start w:val="1"/>
+      <w:numFmt w:val="bullet"/>
+      <w:lvlText w:val="o"/>
+      <w:lvlJc w:val="left"/>
+      <w:pPr>
+        <w:tabs>
+          <w:tab w:val="num" w:pos="1440"/>
+        </w:tabs>
+        <w:ind w:left="1440" w:hanging="360"/>
+      </w:pPr>
+      <w:rPr>
+        <w:rFonts w:ascii="Courier New" w:hAnsi="Courier New" w:hint="default"/>
+        <w:sz w:val="20"/>
+      </w:rPr>
+    </w:lvl>
+    <w:lvl w:ilvl="2" w:tentative="1">
+      <w:start w:val="1"/>
+      <w:numFmt w:val="bullet"/>
+      <w:lvlText w:val=""/>
+      <w:lvlJc w:val="left"/>
+      <w:pPr>
+        <w:tabs>
+          <w:tab w:val="num" w:pos="2160"/>
+        </w:tabs>
+        <w:ind w:left="2160" w:hanging="360"/>
+      </w:pPr>
+      <w:rPr>
+        <w:rFonts w:ascii="Wingdings" w:hAnsi="Wingdings" w:hint="default"/>
+        <w:sz w:val="20"/>
+      </w:rPr>
+    </w:lvl>
+    <w:lvl w:ilvl="3" w:tentative="1">
+      <w:start w:val="1"/>
+      <w:numFmt w:val="bullet"/>
+      <w:lvlText w:val=""/>
+      <w:lvlJc w:val="left"/>
+      <w:pPr>
+        <w:tabs>
+          <w:tab w:val="num" w:pos="2880"/>
+        </w:tabs>
+        <w:ind w:left="2880" w:hanging="360"/>
+      </w:pPr>
+      <w:rPr>
+        <w:rFonts w:ascii="Wingdings" w:hAnsi="Wingdings" w:hint="default"/>
+        <w:sz w:val="20"/>
+      </w:rPr>
+    </w:lvl>
+    <w:lvl w:ilvl="4" w:tentative="1">
+      <w:start w:val="1"/>
+      <w:numFmt w:val="bullet"/>
+      <w:lvlText w:val=""/>
+      <w:lvlJc w:val="left"/>
+      <w:pPr>
+        <w:tabs>
+          <w:tab w:val="num" w:pos="3600"/>
+        </w:tabs>
+        <w:ind w:left="3600" w:hanging="360"/>
+      </w:pPr>
+      <w:rPr>
+        <w:rFonts w:ascii="Wingdings" w:hAnsi="Wingdings" w:hint="default"/>
+        <w:sz w:val="20"/>
+      </w:rPr>
+    </w:lvl>
+    <w:lvl w:ilvl="5" w:tentative="1">
+      <w:start w:val="1"/>
+      <w:numFmt w:val="bullet"/>
+      <w:lvlText w:val=""/>
+      <w:lvlJc w:val="left"/>
+      <w:pPr>
+        <w:tabs>
+          <w:tab w:val="num" w:pos="4320"/>
+        </w:tabs>
+        <w:ind w:left="4320" w:hanging="360"/>
+      </w:pPr>
+      <w:rPr>
+        <w:rFonts w:ascii="Wingdings" w:hAnsi="Wingdings" w:hint="default"/>
+        <w:sz w:val="20"/>
+      </w:rPr>
+    </w:lvl>
+    <w:lvl w:ilvl="6" w:tentative="1">
+      <w:start w:val="1"/>
+      <w:numFmt w:val="bullet"/>
+      <w:lvlText w:val=""/>
+      <w:lvlJc w:val="left"/>
+      <w:pPr>
+        <w:tabs>
+          <w:tab w:val="num" w:pos="5040"/>
+        </w:tabs>
+        <w:ind w:left="5040" w:hanging="360"/>
+      </w:pPr>
+      <w:rPr>
+        <w:rFonts w:ascii="Wingdings" w:hAnsi="Wingdings" w:hint="default"/>
+        <w:sz w:val="20"/>
+      </w:rPr>
+    </w:lvl>
+    <w:lvl w:ilvl="7" w:tentative="1">
+      <w:start w:val="1"/>
+      <w:numFmt w:val="bullet"/>
+      <w:lvlText w:val=""/>
+      <w:lvlJc w:val="left"/>
+      <w:pPr>
+        <w:tabs>
+          <w:tab w:val="num" w:pos="5760"/>
+        </w:tabs>
+        <w:ind w:left="5760" w:hanging="360"/>
+      </w:pPr>
+      <w:rPr>
+        <w:rFonts w:ascii="Wingdings" w:hAnsi="Wingdings" w:hint="default"/>
+        <w:sz w:val="20"/>
+      </w:rPr>
+    </w:lvl>
+    <w:lvl w:ilvl="8" w:tentative="1">
+      <w:start w:val="1"/>
+      <w:numFmt w:val="bullet"/>
+      <w:lvlText w:val=""/>
+      <w:lvlJc w:val="left"/>
+      <w:pPr>
+        <w:tabs>
+          <w:tab w:val="num" w:pos="6480"/>
+        </w:tabs>
+        <w:ind w:left="6480" w:hanging="360"/>
+      </w:pPr>
+      <w:rPr>
+        <w:rFonts w:ascii="Wingdings" w:hAnsi="Wingdings" w:hint="default"/>
+        <w:sz w:val="20"/>
+      </w:rPr>
+    </w:lvl>
+  </w:abstractNum>
+  <w:abstractNum w:abstractNumId="11" w15:restartNumberingAfterBreak="0">
+    <w:nsid w:val="67C07135"/>
+    <w:multiLevelType w:val="multilevel"/>
+    <w:tmpl w:val="B3460DF2"/>
+    <w:lvl w:ilvl="0">
+      <w:start w:val="1"/>
+      <w:numFmt w:val="bullet"/>
+      <w:lvlText w:val=""/>
+      <w:lvlJc w:val="left"/>
+      <w:pPr>
+        <w:tabs>
+          <w:tab w:val="num" w:pos="720"/>
+        </w:tabs>
+        <w:ind w:left="720" w:hanging="360"/>
+      </w:pPr>
+      <w:rPr>
+        <w:rFonts w:ascii="Symbol" w:hAnsi="Symbol" w:hint="default"/>
+        <w:sz w:val="20"/>
+      </w:rPr>
+    </w:lvl>
+    <w:lvl w:ilvl="1" w:tentative="1">
+      <w:start w:val="1"/>
+      <w:numFmt w:val="bullet"/>
+      <w:lvlText w:val="o"/>
+      <w:lvlJc w:val="left"/>
+      <w:pPr>
+        <w:tabs>
+          <w:tab w:val="num" w:pos="1440"/>
+        </w:tabs>
+        <w:ind w:left="1440" w:hanging="360"/>
+      </w:pPr>
+      <w:rPr>
+        <w:rFonts w:ascii="Courier New" w:hAnsi="Courier New" w:hint="default"/>
+        <w:sz w:val="20"/>
+      </w:rPr>
+    </w:lvl>
+    <w:lvl w:ilvl="2" w:tentative="1">
+      <w:start w:val="1"/>
+      <w:numFmt w:val="bullet"/>
+      <w:lvlText w:val=""/>
+      <w:lvlJc w:val="left"/>
+      <w:pPr>
+        <w:tabs>
+          <w:tab w:val="num" w:pos="2160"/>
+        </w:tabs>
+        <w:ind w:left="2160" w:hanging="360"/>
+      </w:pPr>
+      <w:rPr>
+        <w:rFonts w:ascii="Wingdings" w:hAnsi="Wingdings" w:hint="default"/>
+        <w:sz w:val="20"/>
+      </w:rPr>
+    </w:lvl>
+    <w:lvl w:ilvl="3" w:tentative="1">
+      <w:start w:val="1"/>
+      <w:numFmt w:val="bullet"/>
+      <w:lvlText w:val=""/>
+      <w:lvlJc w:val="left"/>
+      <w:pPr>
+        <w:tabs>
+          <w:tab w:val="num" w:pos="2880"/>
+        </w:tabs>
+        <w:ind w:left="2880" w:hanging="360"/>
+      </w:pPr>
+      <w:rPr>
+        <w:rFonts w:ascii="Wingdings" w:hAnsi="Wingdings" w:hint="default"/>
+        <w:sz w:val="20"/>
+      </w:rPr>
+    </w:lvl>
+    <w:lvl w:ilvl="4" w:tentative="1">
+      <w:start w:val="1"/>
+      <w:numFmt w:val="bullet"/>
+      <w:lvlText w:val=""/>
+      <w:lvlJc w:val="left"/>
+      <w:pPr>
+        <w:tabs>
+          <w:tab w:val="num" w:pos="3600"/>
+        </w:tabs>
+        <w:ind w:left="3600" w:hanging="360"/>
+      </w:pPr>
+      <w:rPr>
+        <w:rFonts w:ascii="Wingdings" w:hAnsi="Wingdings" w:hint="default"/>
+        <w:sz w:val="20"/>
+      </w:rPr>
+    </w:lvl>
+    <w:lvl w:ilvl="5" w:tentative="1">
+      <w:start w:val="1"/>
+      <w:numFmt w:val="bullet"/>
+      <w:lvlText w:val=""/>
+      <w:lvlJc w:val="left"/>
+      <w:pPr>
+        <w:tabs>
+          <w:tab w:val="num" w:pos="4320"/>
+        </w:tabs>
+        <w:ind w:left="4320" w:hanging="360"/>
+      </w:pPr>
+      <w:rPr>
+        <w:rFonts w:ascii="Wingdings" w:hAnsi="Wingdings" w:hint="default"/>
+        <w:sz w:val="20"/>
+      </w:rPr>
+    </w:lvl>
+    <w:lvl w:ilvl="6" w:tentative="1">
+      <w:start w:val="1"/>
+      <w:numFmt w:val="bullet"/>
+      <w:lvlText w:val=""/>
+      <w:lvlJc w:val="left"/>
+      <w:pPr>
+        <w:tabs>
+          <w:tab w:val="num" w:pos="5040"/>
+        </w:tabs>
+        <w:ind w:left="5040" w:hanging="360"/>
+      </w:pPr>
+      <w:rPr>
+        <w:rFonts w:ascii="Wingdings" w:hAnsi="Wingdings" w:hint="default"/>
+        <w:sz w:val="20"/>
+      </w:rPr>
+    </w:lvl>
+    <w:lvl w:ilvl="7" w:tentative="1">
+      <w:start w:val="1"/>
+      <w:numFmt w:val="bullet"/>
+      <w:lvlText w:val=""/>
+      <w:lvlJc w:val="left"/>
+      <w:pPr>
+        <w:tabs>
+          <w:tab w:val="num" w:pos="5760"/>
+        </w:tabs>
+        <w:ind w:left="5760" w:hanging="360"/>
+      </w:pPr>
+      <w:rPr>
+        <w:rFonts w:ascii="Wingdings" w:hAnsi="Wingdings" w:hint="default"/>
+        <w:sz w:val="20"/>
+      </w:rPr>
+    </w:lvl>
+    <w:lvl w:ilvl="8" w:tentative="1">
+      <w:start w:val="1"/>
+      <w:numFmt w:val="bullet"/>
+      <w:lvlText w:val=""/>
+      <w:lvlJc w:val="left"/>
+      <w:pPr>
+        <w:tabs>
+          <w:tab w:val="num" w:pos="6480"/>
+        </w:tabs>
+        <w:ind w:left="6480" w:hanging="360"/>
+      </w:pPr>
+      <w:rPr>
+        <w:rFonts w:ascii="Wingdings" w:hAnsi="Wingdings" w:hint="default"/>
+        <w:sz w:val="20"/>
+      </w:rPr>
+    </w:lvl>
+  </w:abstractNum>
   <w:num w:numId="1" w16cid:durableId="751703640">
+    <w:abstractNumId w:val="9"/>
+  </w:num>
+  <w:num w:numId="2" w16cid:durableId="21715846">
     <w:abstractNumId w:val="5"/>
   </w:num>
-  <w:num w:numId="2" w16cid:durableId="21715846">
+  <w:num w:numId="3" w16cid:durableId="2050376029">
+    <w:abstractNumId w:val="6"/>
+  </w:num>
+  <w:num w:numId="4" w16cid:durableId="457534486">
+    <w:abstractNumId w:val="1"/>
+  </w:num>
+  <w:num w:numId="5" w16cid:durableId="1239827093">
     <w:abstractNumId w:val="3"/>
   </w:num>
-  <w:num w:numId="3" w16cid:durableId="2050376029">
+  <w:num w:numId="6" w16cid:durableId="1316450997">
+    <w:abstractNumId w:val="2"/>
+  </w:num>
+  <w:num w:numId="7" w16cid:durableId="1769958416">
+    <w:abstractNumId w:val="10"/>
+  </w:num>
+  <w:num w:numId="8" w16cid:durableId="585185339">
+    <w:abstractNumId w:val="7"/>
+  </w:num>
+  <w:num w:numId="9" w16cid:durableId="314650303">
     <w:abstractNumId w:val="4"/>
   </w:num>
-  <w:num w:numId="4" w16cid:durableId="457534486">
+  <w:num w:numId="10" w16cid:durableId="1114516939">
+    <w:abstractNumId w:val="8"/>
+  </w:num>
+  <w:num w:numId="11" w16cid:durableId="846821839">
+    <w:abstractNumId w:val="11"/>
+  </w:num>
+  <w:num w:numId="12" w16cid:durableId="1355963591">
     <w:abstractNumId w:val="0"/>
-  </w:num>
-  <w:num w:numId="5" w16cid:durableId="1239827093">
-    <w:abstractNumId w:val="2"/>
-  </w:num>
-  <w:num w:numId="6" w16cid:durableId="1316450997">
-    <w:abstractNumId w:val="1"/>
   </w:num>
 </w:numbering>
 </file>
@@ -3285,7 +4985,6 @@
   <w:style w:type="character" w:default="1" w:styleId="DefaultParagraphFont">
     <w:name w:val="Default Paragraph Font"/>
     <w:uiPriority w:val="1"/>
-    <w:semiHidden/>
     <w:unhideWhenUsed/>
   </w:style>
   <w:style w:type="table" w:default="1" w:styleId="TableNormal">
@@ -3447,7 +5146,6 @@
     <w:name w:val="Normal (Web)"/>
     <w:basedOn w:val="Normal"/>
     <w:uiPriority w:val="99"/>
-    <w:semiHidden/>
     <w:unhideWhenUsed/>
     <w:rsid w:val="000873D4"/>
     <w:pPr>

</xml_diff>